<commit_message>
tornar o git publico
</commit_message>
<xml_diff>
--- a/PAP_Relatório final_TGPSI.docx
+++ b/PAP_Relatório final_TGPSI.docx
@@ -18,7 +18,7 @@
           <w:noProof/>
         </w:rPr>
         <w:drawing>
-          <wp:inline distT="0" distB="0" distL="0" distR="0" wp14:anchorId="30432ABA" wp14:editId="325E3CA8">
+          <wp:inline distT="0" distB="0" distL="0" distR="0" wp14:anchorId="30432ABA" wp14:editId="4A7C6217">
             <wp:extent cx="2338566" cy="1360968"/>
             <wp:effectExtent l="0" t="0" r="5080" b="0"/>
             <wp:docPr id="1768223117" name="Imagem 1"/>
@@ -251,7 +251,7 @@
           <w:sz w:val="48"/>
           <w:szCs w:val="48"/>
         </w:rPr>
-        <w:t>Título do Projeto</w:t>
+        <w:t>Enduro</w:t>
       </w:r>
     </w:p>
     <w:p>
@@ -1257,76 +1257,241 @@
     </w:p>
     <w:p>
       <w:pPr>
-        <w:rPr>
-          <w:rFonts w:asciiTheme="majorHAnsi" w:hAnsiTheme="majorHAnsi"/>
-        </w:rPr>
-      </w:pPr>
-      <w:r>
-        <w:rPr>
-          <w:rFonts w:asciiTheme="majorHAnsi" w:hAnsiTheme="majorHAnsi"/>
-        </w:rPr>
-        <w:t xml:space="preserve">/* </w:t>
-      </w:r>
-      <w:r>
-        <w:rPr>
-          <w:rFonts w:asciiTheme="majorHAnsi" w:hAnsiTheme="majorHAnsi"/>
-        </w:rPr>
-        <w:t>Na introdução deve constar uma breve descrição do trabalho, apresentando sumariamente os objetivos</w:t>
-      </w:r>
-      <w:r>
-        <w:rPr>
-          <w:rFonts w:asciiTheme="majorHAnsi" w:hAnsiTheme="majorHAnsi"/>
-        </w:rPr>
-        <w:t xml:space="preserve"> </w:t>
-      </w:r>
-      <w:r>
-        <w:rPr>
-          <w:rFonts w:asciiTheme="majorHAnsi" w:hAnsiTheme="majorHAnsi"/>
-        </w:rPr>
-        <w:t xml:space="preserve">e âmbito </w:t>
-      </w:r>
-      <w:r>
-        <w:rPr>
-          <w:rFonts w:asciiTheme="majorHAnsi" w:hAnsiTheme="majorHAnsi"/>
-        </w:rPr>
-        <w:t xml:space="preserve">do projeto. </w:t>
-      </w:r>
-      <w:r>
-        <w:rPr>
-          <w:rFonts w:asciiTheme="majorHAnsi" w:hAnsiTheme="majorHAnsi"/>
-        </w:rPr>
-        <w:t xml:space="preserve">Não se esqueça de mencionar os </w:t>
-      </w:r>
-      <w:r>
-        <w:rPr>
-          <w:rFonts w:asciiTheme="majorHAnsi" w:hAnsiTheme="majorHAnsi"/>
-        </w:rPr>
-        <w:t>O</w:t>
-      </w:r>
-      <w:r>
-        <w:rPr>
-          <w:rFonts w:asciiTheme="majorHAnsi" w:hAnsiTheme="majorHAnsi"/>
-        </w:rPr>
-        <w:t>bjetivos</w:t>
-      </w:r>
-      <w:r>
-        <w:rPr>
-          <w:rFonts w:asciiTheme="majorHAnsi" w:hAnsiTheme="majorHAnsi"/>
-        </w:rPr>
-        <w:t xml:space="preserve"> de Desenvolvimento Sustentável das Nações Unidas segundo os quais orientou o seu tema. </w:t>
-      </w:r>
-      <w:r>
-        <w:rPr>
-          <w:rFonts w:asciiTheme="majorHAnsi" w:hAnsiTheme="majorHAnsi"/>
-        </w:rPr>
-        <w:t>Deve ser feita ainda referência à estrutura do relatório.</w:t>
-      </w:r>
-      <w:r>
-        <w:rPr>
-          <w:rFonts w:asciiTheme="majorHAnsi" w:hAnsiTheme="majorHAnsi"/>
-        </w:rPr>
-        <w:t xml:space="preserve"> */</w:t>
-      </w:r>
+        <w:ind w:firstLine="708"/>
+        <w:rPr>
+          <w:rFonts w:asciiTheme="majorHAnsi" w:hAnsiTheme="majorHAnsi"/>
+        </w:rPr>
+      </w:pPr>
+      <w:r>
+        <w:rPr>
+          <w:rFonts w:asciiTheme="majorHAnsi" w:hAnsiTheme="majorHAnsi"/>
+        </w:rPr>
+        <w:t>Enduro é uma aplicação que pretende ajudar a gerir o tempo eficientemente. Nos dias de hoje é importante manter a produtividade e o equilíbrio entre a vida pessoal e profissional. Enduro permite os utilizadores planejarem, monitorarem e otimizar o seu tempo de uma forma prática e intuitiva.</w:t>
+      </w:r>
+    </w:p>
+    <w:p>
+      <w:pPr>
+        <w:ind w:firstLine="708"/>
+        <w:rPr>
+          <w:rFonts w:asciiTheme="majorHAnsi" w:hAnsiTheme="majorHAnsi"/>
+        </w:rPr>
+      </w:pPr>
+      <w:r>
+        <w:rPr>
+          <w:rFonts w:asciiTheme="majorHAnsi" w:hAnsiTheme="majorHAnsi"/>
+        </w:rPr>
+        <w:t>Objetivos da aplicação:</w:t>
+      </w:r>
+    </w:p>
+    <w:p>
+      <w:pPr>
+        <w:pStyle w:val="PargrafodaLista"/>
+        <w:numPr>
+          <w:ilvl w:val="0"/>
+          <w:numId w:val="4"/>
+        </w:numPr>
+        <w:rPr>
+          <w:rFonts w:asciiTheme="majorHAnsi" w:hAnsiTheme="majorHAnsi"/>
+        </w:rPr>
+      </w:pPr>
+      <w:r>
+        <w:rPr>
+          <w:rFonts w:asciiTheme="majorHAnsi" w:hAnsiTheme="majorHAnsi"/>
+        </w:rPr>
+        <w:t>Agendamento de Eventos e Compromissos:</w:t>
+      </w:r>
+    </w:p>
+    <w:p>
+      <w:pPr>
+        <w:pStyle w:val="PargrafodaLista"/>
+        <w:ind w:left="1068" w:firstLine="348"/>
+        <w:rPr>
+          <w:rFonts w:asciiTheme="majorHAnsi" w:hAnsiTheme="majorHAnsi"/>
+        </w:rPr>
+      </w:pPr>
+      <w:r>
+        <w:rPr>
+          <w:rFonts w:asciiTheme="majorHAnsi" w:hAnsiTheme="majorHAnsi"/>
+        </w:rPr>
+        <w:t>A funcionalidade principal da aplicação é a capacidade de agendar eventos e compromissos. Os utilizadores podem marcar reuniões, compromissos médicos, aniversários, eventos desportivos, concertos e etc.</w:t>
+      </w:r>
+    </w:p>
+    <w:p>
+      <w:pPr>
+        <w:pStyle w:val="PargrafodaLista"/>
+        <w:numPr>
+          <w:ilvl w:val="0"/>
+          <w:numId w:val="4"/>
+        </w:numPr>
+        <w:rPr>
+          <w:rFonts w:asciiTheme="majorHAnsi" w:hAnsiTheme="majorHAnsi"/>
+        </w:rPr>
+      </w:pPr>
+      <w:r>
+        <w:rPr>
+          <w:rFonts w:asciiTheme="majorHAnsi" w:hAnsiTheme="majorHAnsi"/>
+        </w:rPr>
+        <w:t>Alertas e Lembretes:</w:t>
+      </w:r>
+    </w:p>
+    <w:p>
+      <w:pPr>
+        <w:pStyle w:val="PargrafodaLista"/>
+        <w:ind w:left="1068"/>
+        <w:rPr>
+          <w:rFonts w:asciiTheme="majorHAnsi" w:hAnsiTheme="majorHAnsi"/>
+        </w:rPr>
+      </w:pPr>
+      <w:r>
+        <w:rPr>
+          <w:rFonts w:asciiTheme="majorHAnsi" w:hAnsiTheme="majorHAnsi"/>
+        </w:rPr>
+        <w:t>Para evitar esquecimentos, a aplicação ajuda a organizar a vida do utilizador de maneira a nunca se esquecer, ou chegar atrasado ao evento marcado.</w:t>
+      </w:r>
+    </w:p>
+    <w:p>
+      <w:pPr>
+        <w:pStyle w:val="PargrafodaLista"/>
+        <w:numPr>
+          <w:ilvl w:val="0"/>
+          <w:numId w:val="4"/>
+        </w:numPr>
+        <w:rPr>
+          <w:rFonts w:asciiTheme="majorHAnsi" w:hAnsiTheme="majorHAnsi"/>
+        </w:rPr>
+      </w:pPr>
+      <w:r>
+        <w:rPr>
+          <w:rFonts w:asciiTheme="majorHAnsi" w:hAnsiTheme="majorHAnsi"/>
+        </w:rPr>
+        <w:t>Compartilhamento de Calendário:</w:t>
+      </w:r>
+    </w:p>
+    <w:p>
+      <w:pPr>
+        <w:pStyle w:val="PargrafodaLista"/>
+        <w:ind w:left="1068"/>
+        <w:rPr>
+          <w:rFonts w:asciiTheme="majorHAnsi" w:hAnsiTheme="majorHAnsi"/>
+        </w:rPr>
+      </w:pPr>
+      <w:r>
+        <w:rPr>
+          <w:rFonts w:asciiTheme="majorHAnsi" w:hAnsiTheme="majorHAnsi"/>
+        </w:rPr>
+        <w:t>Uma das funcionalidades mais uteis da aplicação é o compartilhamento do calendário com outros utilizadores. Com esta funcionalidade, os utilizadores podem combinar eventos em conjunto.</w:t>
+      </w:r>
+    </w:p>
+    <w:p>
+      <w:pPr>
+        <w:ind w:firstLine="708"/>
+        <w:rPr>
+          <w:rFonts w:asciiTheme="majorHAnsi" w:hAnsiTheme="majorHAnsi"/>
+        </w:rPr>
+      </w:pPr>
+      <w:r>
+        <w:rPr>
+          <w:noProof/>
+        </w:rPr>
+        <w:drawing>
+          <wp:anchor distT="0" distB="0" distL="114300" distR="114300" simplePos="0" relativeHeight="251659776" behindDoc="0" locked="0" layoutInCell="1" allowOverlap="1" wp14:anchorId="7AF13711" wp14:editId="52530590">
+            <wp:simplePos x="0" y="0"/>
+            <wp:positionH relativeFrom="column">
+              <wp:posOffset>3888105</wp:posOffset>
+            </wp:positionH>
+            <wp:positionV relativeFrom="paragraph">
+              <wp:posOffset>238760</wp:posOffset>
+            </wp:positionV>
+            <wp:extent cx="1633220" cy="1633220"/>
+            <wp:effectExtent l="0" t="0" r="0" b="0"/>
+            <wp:wrapSquare wrapText="bothSides"/>
+            <wp:docPr id="1419458315" name="Imagem 2" descr="ODS 3"/>
+            <wp:cNvGraphicFramePr>
+              <a:graphicFrameLocks xmlns:a="http://schemas.openxmlformats.org/drawingml/2006/main" noChangeAspect="1"/>
+            </wp:cNvGraphicFramePr>
+            <a:graphic xmlns:a="http://schemas.openxmlformats.org/drawingml/2006/main">
+              <a:graphicData uri="http://schemas.openxmlformats.org/drawingml/2006/picture">
+                <pic:pic xmlns:pic="http://schemas.openxmlformats.org/drawingml/2006/picture">
+                  <pic:nvPicPr>
+                    <pic:cNvPr id="0" name="Picture 6" descr="ODS 3"/>
+                    <pic:cNvPicPr>
+                      <a:picLocks noChangeAspect="1" noChangeArrowheads="1"/>
+                    </pic:cNvPicPr>
+                  </pic:nvPicPr>
+                  <pic:blipFill>
+                    <a:blip r:embed="rId14" cstate="print">
+                      <a:extLst>
+                        <a:ext uri="{28A0092B-C50C-407E-A947-70E740481C1C}">
+                          <a14:useLocalDpi xmlns:a14="http://schemas.microsoft.com/office/drawing/2010/main" val="0"/>
+                        </a:ext>
+                      </a:extLst>
+                    </a:blip>
+                    <a:srcRect/>
+                    <a:stretch>
+                      <a:fillRect/>
+                    </a:stretch>
+                  </pic:blipFill>
+                  <pic:spPr bwMode="auto">
+                    <a:xfrm>
+                      <a:off x="0" y="0"/>
+                      <a:ext cx="1633220" cy="1633220"/>
+                    </a:xfrm>
+                    <a:prstGeom prst="rect">
+                      <a:avLst/>
+                    </a:prstGeom>
+                    <a:noFill/>
+                    <a:ln>
+                      <a:noFill/>
+                    </a:ln>
+                  </pic:spPr>
+                </pic:pic>
+              </a:graphicData>
+            </a:graphic>
+            <wp14:sizeRelH relativeFrom="margin">
+              <wp14:pctWidth>0</wp14:pctWidth>
+            </wp14:sizeRelH>
+            <wp14:sizeRelV relativeFrom="margin">
+              <wp14:pctHeight>0</wp14:pctHeight>
+            </wp14:sizeRelV>
+          </wp:anchor>
+        </w:drawing>
+      </w:r>
+    </w:p>
+    <w:p>
+      <w:pPr>
+        <w:pStyle w:val="Ttulo3"/>
+      </w:pPr>
+      <w:r>
+        <w:t>Objetivo de Desenvolvimento Sustentável:</w:t>
+      </w:r>
+    </w:p>
+    <w:p>
+      <w:pPr>
+        <w:ind w:firstLine="708"/>
+        <w:rPr>
+          <w:rFonts w:asciiTheme="majorHAnsi" w:hAnsiTheme="majorHAnsi"/>
+        </w:rPr>
+      </w:pPr>
+      <w:r>
+        <w:rPr>
+          <w:rFonts w:asciiTheme="majorHAnsi" w:hAnsiTheme="majorHAnsi"/>
+        </w:rPr>
+        <w:t>A Aplicação encaixa perfeitamente na ODS nº3, Saúde e Bem-Estar, pois ajuda a manter a vida do utiliza</w:t>
+      </w:r>
+      <w:r>
+        <w:rPr>
+          <w:rFonts w:asciiTheme="majorHAnsi" w:hAnsiTheme="majorHAnsi"/>
+        </w:rPr>
+        <w:t xml:space="preserve">dor a aumentar a produtividade e ajuda a reduzir o stress ao saber exatamente o que precisa de fazer, o que proporciona uma sensação de controlo e reduz o stress. </w:t>
+      </w:r>
+    </w:p>
+    <w:p>
+      <w:pPr>
+        <w:ind w:firstLine="708"/>
+        <w:rPr>
+          <w:rFonts w:asciiTheme="majorHAnsi" w:hAnsiTheme="majorHAnsi"/>
+        </w:rPr>
+      </w:pPr>
     </w:p>
     <w:p>
       <w:pPr>
@@ -1348,6 +1513,12 @@
           <w:docGrid w:linePitch="360"/>
         </w:sectPr>
       </w:pPr>
+      <w:r>
+        <w:rPr>
+          <w:rFonts w:asciiTheme="majorHAnsi" w:hAnsiTheme="majorHAnsi"/>
+        </w:rPr>
+        <w:tab/>
+      </w:r>
     </w:p>
     <w:p>
       <w:pPr>
@@ -1365,57 +1536,236 @@
     </w:p>
     <w:p>
       <w:pPr>
-        <w:rPr>
-          <w:rFonts w:asciiTheme="majorHAnsi" w:hAnsiTheme="majorHAnsi"/>
-        </w:rPr>
-      </w:pPr>
-      <w:r>
-        <w:rPr>
-          <w:rFonts w:asciiTheme="majorHAnsi" w:hAnsiTheme="majorHAnsi"/>
-        </w:rPr>
-        <w:t xml:space="preserve">/* </w:t>
-      </w:r>
-      <w:r>
-        <w:rPr>
-          <w:rFonts w:asciiTheme="majorHAnsi" w:hAnsiTheme="majorHAnsi"/>
-        </w:rPr>
-        <w:t xml:space="preserve">Este capítulo </w:t>
-      </w:r>
-      <w:r>
-        <w:rPr>
-          <w:rFonts w:asciiTheme="majorHAnsi" w:hAnsiTheme="majorHAnsi"/>
-        </w:rPr>
-        <w:t xml:space="preserve">deve </w:t>
-      </w:r>
-      <w:r>
-        <w:rPr>
-          <w:rFonts w:asciiTheme="majorHAnsi" w:hAnsiTheme="majorHAnsi"/>
-        </w:rPr>
-        <w:t>referir</w:t>
-      </w:r>
-      <w:r>
-        <w:rPr>
-          <w:rFonts w:asciiTheme="majorHAnsi" w:hAnsiTheme="majorHAnsi"/>
-        </w:rPr>
-        <w:t xml:space="preserve"> todas as tecnologias envolvidas no desenvolvimento do projeto. Deverá </w:t>
-      </w:r>
-      <w:r>
-        <w:rPr>
-          <w:rFonts w:asciiTheme="majorHAnsi" w:hAnsiTheme="majorHAnsi"/>
-        </w:rPr>
-        <w:t>fundamentar</w:t>
-      </w:r>
-      <w:r>
-        <w:rPr>
-          <w:rFonts w:asciiTheme="majorHAnsi" w:hAnsiTheme="majorHAnsi"/>
-        </w:rPr>
-        <w:t xml:space="preserve"> as </w:t>
-      </w:r>
-      <w:r>
-        <w:rPr>
-          <w:rFonts w:asciiTheme="majorHAnsi" w:hAnsiTheme="majorHAnsi"/>
-        </w:rPr>
-        <w:t>escolhas feitas, e eventualmente apresentar exemplos</w:t>
+        <w:pStyle w:val="Ttulo3"/>
+        <w:rPr>
+          <w:u w:val="single"/>
+        </w:rPr>
+      </w:pPr>
+      <w:r>
+        <w:t>Software</w:t>
+      </w:r>
+    </w:p>
+    <w:p>
+      <w:pPr>
+        <w:rPr>
+          <w:rFonts w:asciiTheme="majorHAnsi" w:hAnsiTheme="majorHAnsi"/>
+        </w:rPr>
+      </w:pPr>
+      <w:r>
+        <w:rPr>
+          <w:rFonts w:asciiTheme="majorHAnsi" w:hAnsiTheme="majorHAnsi"/>
+        </w:rPr>
+        <w:tab/>
+        <w:t>Cursor (</w:t>
+      </w:r>
+      <w:proofErr w:type="spellStart"/>
+      <w:r>
+        <w:rPr>
+          <w:rFonts w:asciiTheme="majorHAnsi" w:hAnsiTheme="majorHAnsi"/>
+        </w:rPr>
+        <w:t>fork</w:t>
+      </w:r>
+      <w:proofErr w:type="spellEnd"/>
+      <w:r>
+        <w:rPr>
+          <w:rFonts w:asciiTheme="majorHAnsi" w:hAnsiTheme="majorHAnsi"/>
+        </w:rPr>
+        <w:t xml:space="preserve"> do </w:t>
+      </w:r>
+      <w:proofErr w:type="spellStart"/>
+      <w:r>
+        <w:rPr>
+          <w:rFonts w:asciiTheme="majorHAnsi" w:hAnsiTheme="majorHAnsi"/>
+        </w:rPr>
+        <w:t>VSCode</w:t>
+      </w:r>
+      <w:proofErr w:type="spellEnd"/>
+      <w:r>
+        <w:rPr>
+          <w:rFonts w:asciiTheme="majorHAnsi" w:hAnsiTheme="majorHAnsi"/>
+        </w:rPr>
+        <w:t>) – Qualquer editor de código funciona, mas utilizei pelas funcionalidades estilo “</w:t>
+      </w:r>
+      <w:proofErr w:type="spellStart"/>
+      <w:r>
+        <w:rPr>
+          <w:rFonts w:asciiTheme="majorHAnsi" w:hAnsiTheme="majorHAnsi"/>
+        </w:rPr>
+        <w:t>Github</w:t>
+      </w:r>
+      <w:proofErr w:type="spellEnd"/>
+      <w:r>
+        <w:rPr>
+          <w:rFonts w:asciiTheme="majorHAnsi" w:hAnsiTheme="majorHAnsi"/>
+        </w:rPr>
+        <w:t xml:space="preserve"> </w:t>
+      </w:r>
+      <w:proofErr w:type="spellStart"/>
+      <w:r>
+        <w:rPr>
+          <w:rFonts w:asciiTheme="majorHAnsi" w:hAnsiTheme="majorHAnsi"/>
+        </w:rPr>
+        <w:t>Copilot</w:t>
+      </w:r>
+      <w:proofErr w:type="spellEnd"/>
+      <w:r>
+        <w:rPr>
+          <w:rFonts w:asciiTheme="majorHAnsi" w:hAnsiTheme="majorHAnsi"/>
+        </w:rPr>
+        <w:t>”, que me ajudaram a escrever código mais rápido e eficiente.</w:t>
+      </w:r>
+      <w:r>
+        <w:rPr>
+          <w:rFonts w:asciiTheme="majorHAnsi" w:hAnsiTheme="majorHAnsi"/>
+        </w:rPr>
+        <w:t xml:space="preserve"> Versão mais recente.</w:t>
+      </w:r>
+    </w:p>
+    <w:p>
+      <w:pPr>
+        <w:rPr>
+          <w:rFonts w:asciiTheme="majorHAnsi" w:hAnsiTheme="majorHAnsi"/>
+        </w:rPr>
+      </w:pPr>
+      <w:r>
+        <w:rPr>
+          <w:rFonts w:asciiTheme="majorHAnsi" w:hAnsiTheme="majorHAnsi"/>
+        </w:rPr>
+        <w:tab/>
+      </w:r>
+      <w:proofErr w:type="spellStart"/>
+      <w:r>
+        <w:rPr>
+          <w:rFonts w:asciiTheme="majorHAnsi" w:hAnsiTheme="majorHAnsi"/>
+        </w:rPr>
+        <w:t>Firebase</w:t>
+      </w:r>
+      <w:proofErr w:type="spellEnd"/>
+      <w:r>
+        <w:rPr>
+          <w:rFonts w:asciiTheme="majorHAnsi" w:hAnsiTheme="majorHAnsi"/>
+        </w:rPr>
+        <w:t xml:space="preserve"> – Acabei por utilizar a autenticação do </w:t>
+      </w:r>
+      <w:proofErr w:type="spellStart"/>
+      <w:r>
+        <w:rPr>
+          <w:rFonts w:asciiTheme="majorHAnsi" w:hAnsiTheme="majorHAnsi"/>
+        </w:rPr>
+        <w:t>firebase</w:t>
+      </w:r>
+      <w:proofErr w:type="spellEnd"/>
+      <w:r>
+        <w:rPr>
+          <w:rFonts w:asciiTheme="majorHAnsi" w:hAnsiTheme="majorHAnsi"/>
+        </w:rPr>
+        <w:t xml:space="preserve"> e o </w:t>
+      </w:r>
+      <w:proofErr w:type="spellStart"/>
+      <w:r>
+        <w:rPr>
+          <w:rFonts w:asciiTheme="majorHAnsi" w:hAnsiTheme="majorHAnsi"/>
+        </w:rPr>
+        <w:t>firestore</w:t>
+      </w:r>
+      <w:proofErr w:type="spellEnd"/>
+      <w:r>
+        <w:rPr>
+          <w:rFonts w:asciiTheme="majorHAnsi" w:hAnsiTheme="majorHAnsi"/>
+        </w:rPr>
+        <w:t xml:space="preserve"> como base de dados</w:t>
+      </w:r>
+      <w:r>
+        <w:rPr>
+          <w:rFonts w:asciiTheme="majorHAnsi" w:hAnsiTheme="majorHAnsi"/>
+        </w:rPr>
+        <w:t>, para simplificar o desenvolvimento da aplicação.</w:t>
+      </w:r>
+      <w:r>
+        <w:rPr>
+          <w:rFonts w:asciiTheme="majorHAnsi" w:hAnsiTheme="majorHAnsi"/>
+        </w:rPr>
+        <w:t xml:space="preserve"> </w:t>
+      </w:r>
+      <w:r>
+        <w:rPr>
+          <w:rFonts w:asciiTheme="majorHAnsi" w:hAnsiTheme="majorHAnsi"/>
+        </w:rPr>
+        <w:t>Versão mais recente.</w:t>
+      </w:r>
+    </w:p>
+    <w:p>
+      <w:pPr>
+        <w:rPr>
+          <w:rFonts w:asciiTheme="majorHAnsi" w:hAnsiTheme="majorHAnsi"/>
+          <w:u w:val="single"/>
+        </w:rPr>
+      </w:pPr>
+      <w:r>
+        <w:rPr>
+          <w:rFonts w:asciiTheme="majorHAnsi" w:hAnsiTheme="majorHAnsi"/>
+        </w:rPr>
+        <w:tab/>
+      </w:r>
+      <w:r>
+        <w:rPr>
+          <w:rFonts w:asciiTheme="majorHAnsi" w:hAnsiTheme="majorHAnsi"/>
+        </w:rPr>
+        <w:t xml:space="preserve"> Expo – Para ajudar no desenvolvimento da aplicação em </w:t>
+      </w:r>
+      <w:proofErr w:type="spellStart"/>
+      <w:r>
+        <w:rPr>
+          <w:rFonts w:asciiTheme="majorHAnsi" w:hAnsiTheme="majorHAnsi"/>
+        </w:rPr>
+        <w:t>react</w:t>
+      </w:r>
+      <w:proofErr w:type="spellEnd"/>
+      <w:r>
+        <w:rPr>
+          <w:rFonts w:asciiTheme="majorHAnsi" w:hAnsiTheme="majorHAnsi"/>
+        </w:rPr>
+        <w:t xml:space="preserve"> </w:t>
+      </w:r>
+      <w:proofErr w:type="spellStart"/>
+      <w:r>
+        <w:rPr>
+          <w:rFonts w:asciiTheme="majorHAnsi" w:hAnsiTheme="majorHAnsi"/>
+        </w:rPr>
+        <w:t>native</w:t>
+      </w:r>
+      <w:proofErr w:type="spellEnd"/>
+      <w:r>
+        <w:rPr>
+          <w:rFonts w:asciiTheme="majorHAnsi" w:hAnsiTheme="majorHAnsi"/>
+        </w:rPr>
+        <w:t>, e conseguir ter uma versão final em .</w:t>
+      </w:r>
+      <w:proofErr w:type="spellStart"/>
+      <w:r>
+        <w:rPr>
+          <w:rFonts w:asciiTheme="majorHAnsi" w:hAnsiTheme="majorHAnsi"/>
+        </w:rPr>
+        <w:t>apk</w:t>
+      </w:r>
+      <w:proofErr w:type="spellEnd"/>
+      <w:r>
+        <w:rPr>
+          <w:rFonts w:asciiTheme="majorHAnsi" w:hAnsiTheme="majorHAnsi"/>
+        </w:rPr>
+        <w:t xml:space="preserve"> para correr no telemóvel.</w:t>
+      </w:r>
+      <w:r>
+        <w:rPr>
+          <w:rFonts w:asciiTheme="majorHAnsi" w:hAnsiTheme="majorHAnsi"/>
+        </w:rPr>
+        <w:t xml:space="preserve"> Versão </w:t>
+      </w:r>
+      <w:r>
+        <w:rPr>
+          <w:rFonts w:asciiTheme="majorHAnsi" w:hAnsiTheme="majorHAnsi"/>
+        </w:rPr>
+        <w:t>48.0.15</w:t>
       </w:r>
       <w:r>
         <w:rPr>
@@ -1426,102 +1776,40 @@
     </w:p>
     <w:p>
       <w:pPr>
-        <w:rPr>
-          <w:rFonts w:asciiTheme="majorHAnsi" w:hAnsiTheme="majorHAnsi"/>
-        </w:rPr>
-      </w:pPr>
-      <w:r>
-        <w:rPr>
-          <w:rFonts w:asciiTheme="majorHAnsi" w:hAnsiTheme="majorHAnsi"/>
-        </w:rPr>
-        <w:t>Deve enumerar ainda</w:t>
-      </w:r>
-      <w:r>
-        <w:rPr>
-          <w:rFonts w:asciiTheme="majorHAnsi" w:hAnsiTheme="majorHAnsi"/>
-        </w:rPr>
-        <w:t xml:space="preserve"> todos os recursos e ferramentas (hardware, </w:t>
-      </w:r>
-      <w:r>
-        <w:rPr>
-          <w:rFonts w:asciiTheme="majorHAnsi" w:hAnsiTheme="majorHAnsi"/>
-        </w:rPr>
-        <w:t>software ou outros</w:t>
-      </w:r>
-      <w:r>
-        <w:rPr>
-          <w:rFonts w:asciiTheme="majorHAnsi" w:hAnsiTheme="majorHAnsi"/>
-        </w:rPr>
-        <w:t>) que foram necessários para o desenvolvimento do projeto.</w:t>
-      </w:r>
-      <w:r>
-        <w:rPr>
-          <w:rFonts w:asciiTheme="majorHAnsi" w:hAnsiTheme="majorHAnsi"/>
-        </w:rPr>
-        <w:t xml:space="preserve"> O </w:t>
-      </w:r>
-      <w:r>
-        <w:rPr>
-          <w:rFonts w:asciiTheme="majorHAnsi" w:hAnsiTheme="majorHAnsi"/>
-          <w:i/>
-        </w:rPr>
-        <w:t>hardware</w:t>
-      </w:r>
-      <w:r>
-        <w:rPr>
-          <w:rFonts w:asciiTheme="majorHAnsi" w:hAnsiTheme="majorHAnsi"/>
-        </w:rPr>
-        <w:t xml:space="preserve"> deve ser descrito de forma a apresentar quaisquer requisitos mínimos que eventualmente sejam necessários. </w:t>
-      </w:r>
-      <w:r>
-        <w:rPr>
-          <w:rFonts w:asciiTheme="majorHAnsi" w:hAnsiTheme="majorHAnsi"/>
-        </w:rPr>
-        <w:t>As aplicações devem ser descritas e referido o seu papel</w:t>
-      </w:r>
-      <w:r>
-        <w:rPr>
-          <w:rFonts w:asciiTheme="majorHAnsi" w:hAnsiTheme="majorHAnsi"/>
-        </w:rPr>
-        <w:t xml:space="preserve"> no desenvolvimento do projeto. </w:t>
-      </w:r>
-      <w:r>
-        <w:rPr>
-          <w:rFonts w:asciiTheme="majorHAnsi" w:hAnsiTheme="majorHAnsi"/>
-        </w:rPr>
-        <w:t>Deve ser mencionada a versão utilizada das aplicações e, se necessário,</w:t>
-      </w:r>
-      <w:r>
-        <w:rPr>
-          <w:rFonts w:asciiTheme="majorHAnsi" w:hAnsiTheme="majorHAnsi"/>
-        </w:rPr>
-        <w:t xml:space="preserve"> referir ver</w:t>
-      </w:r>
-      <w:r>
-        <w:rPr>
-          <w:rFonts w:asciiTheme="majorHAnsi" w:hAnsiTheme="majorHAnsi"/>
-        </w:rPr>
-        <w:t>sões mínimas necessárias para ob</w:t>
-      </w:r>
-      <w:r>
-        <w:rPr>
-          <w:rFonts w:asciiTheme="majorHAnsi" w:hAnsiTheme="majorHAnsi"/>
-        </w:rPr>
-        <w:t>ter determinada funcionalidade.</w:t>
-      </w:r>
-      <w:r>
-        <w:rPr>
-          <w:rFonts w:asciiTheme="majorHAnsi" w:hAnsiTheme="majorHAnsi"/>
-        </w:rPr>
-        <w:t xml:space="preserve"> */</w:t>
-      </w:r>
-    </w:p>
-    <w:p>
-      <w:pPr>
-        <w:rPr>
-          <w:rFonts w:asciiTheme="majorHAnsi" w:hAnsiTheme="majorHAnsi"/>
-        </w:rPr>
-      </w:pPr>
+        <w:pStyle w:val="Ttulo3"/>
+      </w:pPr>
+      <w:r>
+        <w:t>Hardware</w:t>
+      </w:r>
+    </w:p>
+    <w:p>
+      <w:r>
+        <w:tab/>
+      </w:r>
+      <w:r>
+        <w:t xml:space="preserve">Xiaomi </w:t>
+      </w:r>
+      <w:proofErr w:type="spellStart"/>
+      <w:r>
+        <w:t>Redmi</w:t>
+      </w:r>
+      <w:proofErr w:type="spellEnd"/>
+      <w:r>
+        <w:t xml:space="preserve"> Note 12 – Este foi o telefone que utilizei para o desenvolvimento da aplicação. Mas qualquer telefone Android mais recente deve funcionar com a aplicação.</w:t>
+      </w:r>
+    </w:p>
+    <w:p>
+      <w:pPr>
+        <w:rPr>
+          <w:rFonts w:asciiTheme="majorHAnsi" w:hAnsiTheme="majorHAnsi"/>
+        </w:rPr>
+      </w:pPr>
+      <w:r>
+        <w:rPr>
+          <w:rFonts w:asciiTheme="majorHAnsi" w:hAnsiTheme="majorHAnsi"/>
+        </w:rPr>
+        <w:tab/>
+      </w:r>
     </w:p>
     <w:p>
       <w:pPr>
@@ -1641,78 +1929,268 @@
     <w:p>
       <w:pPr>
         <w:rPr>
-          <w:rFonts w:asciiTheme="majorHAnsi" w:hAnsiTheme="majorHAnsi"/>
-        </w:rPr>
-      </w:pPr>
-      <w:r>
-        <w:rPr>
-          <w:rFonts w:asciiTheme="majorHAnsi" w:hAnsiTheme="majorHAnsi"/>
-        </w:rPr>
-        <w:t xml:space="preserve">/* </w:t>
-      </w:r>
-      <w:r>
-        <w:rPr>
-          <w:rFonts w:asciiTheme="majorHAnsi" w:hAnsiTheme="majorHAnsi"/>
-        </w:rPr>
-        <w:t>Este capítulo deve detalhar o mais possível a implementação, do ponto de vista técnico. Deve incluir a a</w:t>
-      </w:r>
-      <w:r>
-        <w:rPr>
-          <w:rFonts w:asciiTheme="majorHAnsi" w:hAnsiTheme="majorHAnsi"/>
-        </w:rPr>
-        <w:t>presentação dos requisitos do projeto, incluindo funcionalidades pretendidas, requisitos técnicos ou de performance, normas e regulamentos aplicáveis, interfaces e fluxos de dados.</w:t>
-      </w:r>
-      <w:r>
-        <w:rPr>
-          <w:rFonts w:asciiTheme="majorHAnsi" w:hAnsiTheme="majorHAnsi"/>
-        </w:rPr>
-        <w:t xml:space="preserve"> Deve ainda incluir</w:t>
-      </w:r>
-      <w:r>
-        <w:rPr>
-          <w:rFonts w:asciiTheme="majorHAnsi" w:hAnsiTheme="majorHAnsi"/>
-        </w:rPr>
-        <w:t xml:space="preserve"> a a</w:t>
-      </w:r>
-      <w:r>
-        <w:rPr>
-          <w:rFonts w:asciiTheme="majorHAnsi" w:hAnsiTheme="majorHAnsi"/>
-        </w:rPr>
-        <w:t>presentação</w:t>
-      </w:r>
-      <w:r>
-        <w:rPr>
-          <w:rFonts w:asciiTheme="majorHAnsi" w:hAnsiTheme="majorHAnsi"/>
-        </w:rPr>
-        <w:t xml:space="preserve"> e descrição</w:t>
-      </w:r>
-      <w:r>
-        <w:rPr>
-          <w:rFonts w:asciiTheme="majorHAnsi" w:hAnsiTheme="majorHAnsi"/>
-        </w:rPr>
-        <w:t xml:space="preserve"> do modelo de dados utilizado, incluindo diagramas de entidades-relações de bases de dados </w:t>
-      </w:r>
-      <w:r>
-        <w:rPr>
-          <w:rFonts w:asciiTheme="majorHAnsi" w:hAnsiTheme="majorHAnsi"/>
-        </w:rPr>
-        <w:t>e/</w:t>
-      </w:r>
-      <w:r>
-        <w:rPr>
-          <w:rFonts w:asciiTheme="majorHAnsi" w:hAnsiTheme="majorHAnsi"/>
-        </w:rPr>
-        <w:t>ou diagramas de classes</w:t>
-      </w:r>
-      <w:r>
-        <w:rPr>
-          <w:rFonts w:asciiTheme="majorHAnsi" w:hAnsiTheme="majorHAnsi"/>
-        </w:rPr>
-        <w:t xml:space="preserve"> ou outros (diagramas de casos de utilização, de estados ou de sequência, por exemplo)</w:t>
-      </w:r>
-      <w:r>
-        <w:rPr>
-          <w:rFonts w:asciiTheme="majorHAnsi" w:hAnsiTheme="majorHAnsi"/>
+          <w:lang w:eastAsia="en-US"/>
+        </w:rPr>
+      </w:pPr>
+      <w:r>
+        <w:rPr>
+          <w:lang w:eastAsia="en-US"/>
+        </w:rPr>
+        <w:t>1. Introdução</w:t>
+      </w:r>
+    </w:p>
+    <w:p>
+      <w:pPr>
+        <w:ind w:firstLine="708"/>
+        <w:rPr>
+          <w:lang w:eastAsia="en-US"/>
+        </w:rPr>
+      </w:pPr>
+      <w:r>
+        <w:rPr>
+          <w:lang w:eastAsia="en-US"/>
+        </w:rPr>
+        <w:t>Enduro</w:t>
+      </w:r>
+      <w:r>
+        <w:rPr>
+          <w:lang w:eastAsia="en-US"/>
+        </w:rPr>
+        <w:t xml:space="preserve"> é uma plataforma de calendário social compartilhado que permite a você e seus amigos estarem sempre atualizados com os planos e eventos mais recentes. Além disso, possibilita a colaboração na organização de eventos compartilhados. Este capítulo detalha a implementação técnica do projeto </w:t>
+      </w:r>
+      <w:r>
+        <w:rPr>
+          <w:lang w:eastAsia="en-US"/>
+        </w:rPr>
+        <w:t>Enduro</w:t>
+      </w:r>
+      <w:r>
+        <w:rPr>
+          <w:lang w:eastAsia="en-US"/>
+        </w:rPr>
+        <w:t>, abordando desde os requisitos até a descrição do modelo de dados, fluxos de dados, interfaces e exemplos de código relevante.</w:t>
+      </w:r>
+    </w:p>
+    <w:p>
+      <w:pPr>
+        <w:rPr>
+          <w:lang w:eastAsia="en-US"/>
+        </w:rPr>
+      </w:pPr>
+    </w:p>
+    <w:p>
+      <w:pPr>
+        <w:rPr>
+          <w:lang w:eastAsia="en-US"/>
+        </w:rPr>
+      </w:pPr>
+      <w:r>
+        <w:rPr>
+          <w:lang w:eastAsia="en-US"/>
+        </w:rPr>
+        <w:t>2. Requisitos do Projeto</w:t>
+      </w:r>
+    </w:p>
+    <w:p>
+      <w:pPr>
+        <w:rPr>
+          <w:lang w:eastAsia="en-US"/>
+        </w:rPr>
+      </w:pPr>
+      <w:r>
+        <w:rPr>
+          <w:lang w:eastAsia="en-US"/>
+        </w:rPr>
+        <w:t>2.1 Funcionalidades Pretendidas</w:t>
+      </w:r>
+    </w:p>
+    <w:p>
+      <w:pPr>
+        <w:rPr>
+          <w:lang w:eastAsia="en-US"/>
+        </w:rPr>
+      </w:pPr>
+      <w:r>
+        <w:rPr>
+          <w:lang w:eastAsia="en-US"/>
+        </w:rPr>
+        <w:t>- Calendário Compartilhado: Permitir a visualização dos eventos de amigos e a criação de novos eventos.</w:t>
+      </w:r>
+    </w:p>
+    <w:p>
+      <w:pPr>
+        <w:rPr>
+          <w:u w:val="single"/>
+          <w:lang w:eastAsia="en-US"/>
+        </w:rPr>
+      </w:pPr>
+      <w:r>
+        <w:rPr>
+          <w:lang w:eastAsia="en-US"/>
+        </w:rPr>
+        <w:t>- Notificações: Enviar alertas para os usuários sobre eventos futuros.</w:t>
+      </w:r>
+    </w:p>
+    <w:p>
+      <w:pPr>
+        <w:rPr>
+          <w:lang w:eastAsia="en-US"/>
+        </w:rPr>
+      </w:pPr>
+      <w:r>
+        <w:rPr>
+          <w:lang w:eastAsia="en-US"/>
+        </w:rPr>
+        <w:t>- Colaboração em Eventos: Permitir que múltiplos usuários editem e organizem eventos conjuntamente.</w:t>
+      </w:r>
+    </w:p>
+    <w:p>
+      <w:pPr>
+        <w:rPr>
+          <w:lang w:eastAsia="en-US"/>
+        </w:rPr>
+      </w:pPr>
+    </w:p>
+    <w:p>
+      <w:pPr>
+        <w:rPr>
+          <w:lang w:eastAsia="en-US"/>
+        </w:rPr>
+      </w:pPr>
+      <w:r>
+        <w:rPr>
+          <w:lang w:eastAsia="en-US"/>
+        </w:rPr>
+        <w:t>2.2 Requisitos Técnicos e de Performance</w:t>
+      </w:r>
+    </w:p>
+    <w:p>
+      <w:pPr>
+        <w:rPr>
+          <w:lang w:eastAsia="en-US"/>
+        </w:rPr>
+      </w:pPr>
+      <w:r>
+        <w:rPr>
+          <w:lang w:eastAsia="en-US"/>
+        </w:rPr>
+        <w:t>- Alta Disponibilidade: O sistema deve estar disponível 99.9% do tempo.</w:t>
+      </w:r>
+    </w:p>
+    <w:p>
+      <w:pPr>
+        <w:rPr>
+          <w:lang w:eastAsia="en-US"/>
+        </w:rPr>
+      </w:pPr>
+      <w:r>
+        <w:rPr>
+          <w:lang w:eastAsia="en-US"/>
+        </w:rPr>
+        <w:t>- Escalabilidade: Capacidade de suportar um grande número de usuários simultâneos.</w:t>
+      </w:r>
+    </w:p>
+    <w:p>
+      <w:pPr>
+        <w:rPr>
+          <w:lang w:eastAsia="en-US"/>
+        </w:rPr>
+      </w:pPr>
+      <w:r>
+        <w:rPr>
+          <w:lang w:eastAsia="en-US"/>
+        </w:rPr>
+        <w:t>- Responsividade: Interface amigável e rápida em dispositivos móveis.</w:t>
+      </w:r>
+    </w:p>
+    <w:p>
+      <w:pPr>
+        <w:spacing w:before="0" w:after="200" w:line="276" w:lineRule="auto"/>
+        <w:jc w:val="left"/>
+        <w:rPr>
+          <w:lang w:eastAsia="en-US"/>
+        </w:rPr>
+      </w:pPr>
+      <w:r>
+        <w:rPr>
+          <w:lang w:eastAsia="en-US"/>
+        </w:rPr>
+        <w:br w:type="page"/>
+      </w:r>
+    </w:p>
+    <w:p>
+      <w:pPr>
+        <w:rPr>
+          <w:lang w:eastAsia="en-US"/>
+        </w:rPr>
+      </w:pPr>
+      <w:r>
+        <w:rPr>
+          <w:lang w:eastAsia="en-US"/>
+        </w:rPr>
+        <w:lastRenderedPageBreak/>
+        <w:t>3. Modelagem de Dados</w:t>
+      </w:r>
+    </w:p>
+    <w:p>
+      <w:pPr>
+        <w:rPr>
+          <w:lang w:eastAsia="en-US"/>
+        </w:rPr>
+      </w:pPr>
+      <w:r>
+        <w:rPr>
+          <w:lang w:eastAsia="en-US"/>
+        </w:rPr>
+        <w:t>3.</w:t>
+      </w:r>
+      <w:r>
+        <w:rPr>
+          <w:lang w:eastAsia="en-US"/>
+        </w:rPr>
+        <w:t>1</w:t>
+      </w:r>
+      <w:r>
+        <w:rPr>
+          <w:lang w:eastAsia="en-US"/>
+        </w:rPr>
+        <w:t xml:space="preserve"> Descrição das Entidades</w:t>
+      </w:r>
+    </w:p>
+    <w:p>
+      <w:pPr>
+        <w:rPr>
+          <w:lang w:eastAsia="en-US"/>
+        </w:rPr>
+      </w:pPr>
+      <w:r>
+        <w:rPr>
+          <w:lang w:eastAsia="en-US"/>
+        </w:rPr>
+        <w:t>- Usuários</w:t>
+      </w:r>
+    </w:p>
+    <w:p>
+      <w:pPr>
+        <w:rPr>
+          <w:lang w:eastAsia="en-US"/>
+        </w:rPr>
+      </w:pPr>
+      <w:r>
+        <w:rPr>
+          <w:lang w:eastAsia="en-US"/>
+        </w:rPr>
+        <w:t xml:space="preserve">  - ID: Identificador único do </w:t>
+      </w:r>
+      <w:r>
+        <w:rPr>
+          <w:lang w:eastAsia="en-US"/>
+        </w:rPr>
+        <w:t>utilizador</w:t>
+      </w:r>
+      <w:r>
+        <w:rPr>
+          <w:lang w:eastAsia="en-US"/>
         </w:rPr>
         <w:t>.</w:t>
       </w:r>
@@ -1720,91 +2198,930 @@
     <w:p>
       <w:pPr>
         <w:rPr>
-          <w:rFonts w:asciiTheme="majorHAnsi" w:hAnsiTheme="majorHAnsi"/>
-        </w:rPr>
-      </w:pPr>
-      <w:r>
-        <w:rPr>
-          <w:rFonts w:asciiTheme="majorHAnsi" w:hAnsiTheme="majorHAnsi"/>
-        </w:rPr>
-        <w:t xml:space="preserve">Pode ser ilustrado com diagramas de blocos, fluxogramas, diagramas de navegação, protótipos ou exemplos de interfaces de utilizador, excertos de código-fonte </w:t>
-      </w:r>
-      <w:r>
+          <w:lang w:eastAsia="en-US"/>
+        </w:rPr>
+      </w:pPr>
+      <w:r>
+        <w:rPr>
+          <w:lang w:eastAsia="en-US"/>
+        </w:rPr>
+        <w:t xml:space="preserve">  - Nome: Nome do </w:t>
+      </w:r>
+      <w:r>
+        <w:rPr>
+          <w:lang w:eastAsia="en-US"/>
+        </w:rPr>
+        <w:t>utilizador</w:t>
+      </w:r>
+      <w:r>
+        <w:rPr>
+          <w:lang w:eastAsia="en-US"/>
+        </w:rPr>
+        <w:t>.</w:t>
+      </w:r>
+    </w:p>
+    <w:p>
+      <w:pPr>
+        <w:rPr>
+          <w:lang w:eastAsia="en-US"/>
+        </w:rPr>
+      </w:pPr>
+      <w:r>
+        <w:rPr>
+          <w:lang w:eastAsia="en-US"/>
+        </w:rPr>
+        <w:t xml:space="preserve">  - Email: Endereço de email do </w:t>
+      </w:r>
+      <w:r>
+        <w:rPr>
+          <w:lang w:eastAsia="en-US"/>
+        </w:rPr>
+        <w:t>utilizador</w:t>
+      </w:r>
+      <w:r>
+        <w:rPr>
+          <w:lang w:eastAsia="en-US"/>
+        </w:rPr>
+        <w:t>.</w:t>
+      </w:r>
+    </w:p>
+    <w:p>
+      <w:pPr>
+        <w:rPr>
+          <w:lang w:eastAsia="en-US"/>
+        </w:rPr>
+      </w:pPr>
+      <w:r>
+        <w:rPr>
+          <w:lang w:eastAsia="en-US"/>
+        </w:rPr>
+        <w:t xml:space="preserve">  -</w:t>
+      </w:r>
+      <w:r>
+        <w:rPr>
+          <w:lang w:eastAsia="en-US"/>
+        </w:rPr>
+        <w:t xml:space="preserve"> PFP</w:t>
+      </w:r>
+      <w:r>
+        <w:rPr>
+          <w:lang w:eastAsia="en-US"/>
+        </w:rPr>
+        <w:t xml:space="preserve">: </w:t>
+      </w:r>
+      <w:r>
+        <w:rPr>
+          <w:lang w:eastAsia="en-US"/>
+        </w:rPr>
+        <w:t>Foto de Perfil do utilizador</w:t>
+      </w:r>
+      <w:r>
+        <w:rPr>
+          <w:lang w:eastAsia="en-US"/>
+        </w:rPr>
+        <w:t>.</w:t>
+      </w:r>
+    </w:p>
+    <w:p>
+      <w:pPr>
+        <w:rPr>
+          <w:lang w:eastAsia="en-US"/>
+        </w:rPr>
+      </w:pPr>
+    </w:p>
+    <w:p>
+      <w:pPr>
+        <w:rPr>
+          <w:lang w:eastAsia="en-US"/>
+        </w:rPr>
+      </w:pPr>
+      <w:r>
+        <w:rPr>
+          <w:lang w:eastAsia="en-US"/>
+        </w:rPr>
+        <w:t>- Eventos</w:t>
+      </w:r>
+    </w:p>
+    <w:p>
+      <w:pPr>
+        <w:rPr>
+          <w:lang w:eastAsia="en-US"/>
+        </w:rPr>
+      </w:pPr>
+      <w:r>
+        <w:rPr>
+          <w:lang w:eastAsia="en-US"/>
+        </w:rPr>
+        <w:t xml:space="preserve">  - ID: Identificador único do evento.</w:t>
+      </w:r>
+    </w:p>
+    <w:p>
+      <w:pPr>
+        <w:rPr>
+          <w:lang w:eastAsia="en-US"/>
+        </w:rPr>
+      </w:pPr>
+      <w:r>
+        <w:rPr>
+          <w:lang w:eastAsia="en-US"/>
+        </w:rPr>
+        <w:t xml:space="preserve">  - Título: Título do evento.</w:t>
+      </w:r>
+    </w:p>
+    <w:p>
+      <w:pPr>
+        <w:rPr>
+          <w:lang w:eastAsia="en-US"/>
+        </w:rPr>
+      </w:pPr>
+      <w:r>
+        <w:rPr>
+          <w:lang w:eastAsia="en-US"/>
+        </w:rPr>
+        <w:t xml:space="preserve">  - Descrição`: Descrição detalhada do evento.</w:t>
+      </w:r>
+    </w:p>
+    <w:p>
+      <w:pPr>
+        <w:rPr>
+          <w:lang w:eastAsia="en-US"/>
+        </w:rPr>
+      </w:pPr>
+      <w:r>
+        <w:rPr>
+          <w:lang w:eastAsia="en-US"/>
+        </w:rPr>
+        <w:t xml:space="preserve">  - Data e Hora Data e hora do evento.</w:t>
+      </w:r>
+    </w:p>
+    <w:p>
+      <w:pPr>
+        <w:rPr>
+          <w:lang w:eastAsia="en-US"/>
+        </w:rPr>
+      </w:pPr>
+      <w:r>
+        <w:rPr>
+          <w:lang w:eastAsia="en-US"/>
+        </w:rPr>
+        <w:t xml:space="preserve">  - Localização: Local onde o evento será realizado.</w:t>
+      </w:r>
+    </w:p>
+    <w:p>
+      <w:pPr>
+        <w:rPr>
+          <w:lang w:eastAsia="en-US"/>
+        </w:rPr>
+      </w:pPr>
+      <w:r>
+        <w:rPr>
+          <w:lang w:eastAsia="en-US"/>
+        </w:rPr>
+        <w:t xml:space="preserve">  - </w:t>
+      </w:r>
+      <w:proofErr w:type="spellStart"/>
+      <w:r>
+        <w:rPr>
+          <w:lang w:eastAsia="en-US"/>
+        </w:rPr>
+        <w:t>Criador_ID</w:t>
+      </w:r>
+      <w:proofErr w:type="spellEnd"/>
+      <w:r>
+        <w:rPr>
+          <w:lang w:eastAsia="en-US"/>
+        </w:rPr>
+        <w:t>: Referência ao usuário que criou o evento.</w:t>
+      </w:r>
+    </w:p>
+    <w:p>
+      <w:pPr>
+        <w:rPr>
+          <w:lang w:eastAsia="en-US"/>
+        </w:rPr>
+      </w:pPr>
+    </w:p>
+    <w:p>
+      <w:pPr>
+        <w:rPr>
+          <w:lang w:eastAsia="en-US"/>
+        </w:rPr>
+      </w:pPr>
+      <w:r>
+        <w:rPr>
+          <w:lang w:eastAsia="en-US"/>
+        </w:rPr>
+        <w:t>5. Protótipos de Interfaces de Utilizador</w:t>
+      </w:r>
+    </w:p>
+    <w:p>
+      <w:pPr>
+        <w:rPr>
+          <w:lang w:eastAsia="en-US"/>
+        </w:rPr>
+      </w:pPr>
+      <w:r>
+        <w:rPr>
+          <w:lang w:eastAsia="en-US"/>
+        </w:rPr>
+        <w:t>5.1 Tela de Login</w:t>
+      </w:r>
+    </w:p>
+    <w:p>
+      <w:pPr>
+        <w:rPr>
+          <w:lang w:eastAsia="en-US"/>
+        </w:rPr>
+      </w:pPr>
+      <w:r>
+        <w:rPr>
+          <w:noProof/>
+          <w:lang w:eastAsia="en-US"/>
+        </w:rPr>
+        <w:drawing>
+          <wp:inline distT="0" distB="0" distL="0" distR="0" wp14:anchorId="3F704DEB" wp14:editId="5F9912F7">
+            <wp:extent cx="1951355" cy="3851031"/>
+            <wp:effectExtent l="0" t="0" r="0" b="0"/>
+            <wp:docPr id="639023347" name="Imagem 1" descr="Uma imagem com texto, captura de ecrã, design&#10;&#10;Descrição gerada automaticamente"/>
+            <wp:cNvGraphicFramePr>
+              <a:graphicFrameLocks xmlns:a="http://schemas.openxmlformats.org/drawingml/2006/main" noChangeAspect="1"/>
+            </wp:cNvGraphicFramePr>
+            <a:graphic xmlns:a="http://schemas.openxmlformats.org/drawingml/2006/main">
+              <a:graphicData uri="http://schemas.openxmlformats.org/drawingml/2006/picture">
+                <pic:pic xmlns:pic="http://schemas.openxmlformats.org/drawingml/2006/picture">
+                  <pic:nvPicPr>
+                    <pic:cNvPr id="639023347" name="Imagem 1" descr="Uma imagem com texto, captura de ecrã, design&#10;&#10;Descrição gerada automaticamente"/>
+                    <pic:cNvPicPr/>
+                  </pic:nvPicPr>
+                  <pic:blipFill rotWithShape="1">
+                    <a:blip r:embed="rId15" cstate="print">
+                      <a:extLst>
+                        <a:ext uri="{28A0092B-C50C-407E-A947-70E740481C1C}">
+                          <a14:useLocalDpi xmlns:a14="http://schemas.microsoft.com/office/drawing/2010/main" val="0"/>
+                        </a:ext>
+                      </a:extLst>
+                    </a:blip>
+                    <a:srcRect b="2719"/>
+                    <a:stretch/>
+                  </pic:blipFill>
+                  <pic:spPr bwMode="auto">
+                    <a:xfrm>
+                      <a:off x="0" y="0"/>
+                      <a:ext cx="1995071" cy="3937305"/>
+                    </a:xfrm>
+                    <a:prstGeom prst="rect">
+                      <a:avLst/>
+                    </a:prstGeom>
+                    <a:ln>
+                      <a:noFill/>
+                    </a:ln>
+                    <a:extLst>
+                      <a:ext uri="{53640926-AAD7-44D8-BBD7-CCE9431645EC}">
+                        <a14:shadowObscured xmlns:a14="http://schemas.microsoft.com/office/drawing/2010/main"/>
+                      </a:ext>
+                    </a:extLst>
+                  </pic:spPr>
+                </pic:pic>
+              </a:graphicData>
+            </a:graphic>
+          </wp:inline>
+        </w:drawing>
+      </w:r>
+      <w:r>
+        <w:rPr>
+          <w:noProof/>
+          <w:lang w:eastAsia="en-US"/>
+        </w:rPr>
+        <w:drawing>
+          <wp:inline distT="0" distB="0" distL="0" distR="0" wp14:anchorId="48F98813" wp14:editId="7D2DC2DA">
+            <wp:extent cx="1958967" cy="3974123"/>
+            <wp:effectExtent l="0" t="0" r="0" b="0"/>
+            <wp:docPr id="1787687810" name="Imagem 2" descr="Uma imagem com texto, eletrónica, captura de ecrã, Tipo de letra&#10;&#10;Descrição gerada automaticamente"/>
+            <wp:cNvGraphicFramePr>
+              <a:graphicFrameLocks xmlns:a="http://schemas.openxmlformats.org/drawingml/2006/main" noChangeAspect="1"/>
+            </wp:cNvGraphicFramePr>
+            <a:graphic xmlns:a="http://schemas.openxmlformats.org/drawingml/2006/main">
+              <a:graphicData uri="http://schemas.openxmlformats.org/drawingml/2006/picture">
+                <pic:pic xmlns:pic="http://schemas.openxmlformats.org/drawingml/2006/picture">
+                  <pic:nvPicPr>
+                    <pic:cNvPr id="1787687810" name="Imagem 2" descr="Uma imagem com texto, eletrónica, captura de ecrã, Tipo de letra&#10;&#10;Descrição gerada automaticamente"/>
+                    <pic:cNvPicPr/>
+                  </pic:nvPicPr>
+                  <pic:blipFill>
+                    <a:blip r:embed="rId16" cstate="print">
+                      <a:extLst>
+                        <a:ext uri="{28A0092B-C50C-407E-A947-70E740481C1C}">
+                          <a14:useLocalDpi xmlns:a14="http://schemas.microsoft.com/office/drawing/2010/main" val="0"/>
+                        </a:ext>
+                      </a:extLst>
+                    </a:blip>
+                    <a:stretch>
+                      <a:fillRect/>
+                    </a:stretch>
+                  </pic:blipFill>
+                  <pic:spPr>
+                    <a:xfrm>
+                      <a:off x="0" y="0"/>
+                      <a:ext cx="1964264" cy="3984868"/>
+                    </a:xfrm>
+                    <a:prstGeom prst="rect">
+                      <a:avLst/>
+                    </a:prstGeom>
+                  </pic:spPr>
+                </pic:pic>
+              </a:graphicData>
+            </a:graphic>
+          </wp:inline>
+        </w:drawing>
+      </w:r>
+    </w:p>
+    <w:p>
+      <w:pPr>
+        <w:rPr>
+          <w:lang w:eastAsia="en-US"/>
+        </w:rPr>
+      </w:pPr>
+      <w:r>
+        <w:rPr>
+          <w:lang w:eastAsia="en-US"/>
+        </w:rPr>
+        <w:lastRenderedPageBreak/>
+        <w:t>5.2 Tela de Calendário</w:t>
+      </w:r>
+    </w:p>
+    <w:p>
+      <w:pPr>
+        <w:rPr>
+          <w:lang w:eastAsia="en-US"/>
+        </w:rPr>
+      </w:pPr>
+      <w:r>
+        <w:rPr>
+          <w:lang w:eastAsia="en-US"/>
+        </w:rPr>
+        <w:drawing>
+          <wp:inline distT="0" distB="0" distL="0" distR="0" wp14:anchorId="08292EA2" wp14:editId="19B4CA1A">
+            <wp:extent cx="1565031" cy="3190414"/>
+            <wp:effectExtent l="0" t="0" r="0" b="0"/>
+            <wp:docPr id="954959236" name="Imagem 1"/>
+            <wp:cNvGraphicFramePr>
+              <a:graphicFrameLocks xmlns:a="http://schemas.openxmlformats.org/drawingml/2006/main" noChangeAspect="1"/>
+            </wp:cNvGraphicFramePr>
+            <a:graphic xmlns:a="http://schemas.openxmlformats.org/drawingml/2006/main">
+              <a:graphicData uri="http://schemas.openxmlformats.org/drawingml/2006/picture">
+                <pic:pic xmlns:pic="http://schemas.openxmlformats.org/drawingml/2006/picture">
+                  <pic:nvPicPr>
+                    <pic:cNvPr id="954959236" name=""/>
+                    <pic:cNvPicPr/>
+                  </pic:nvPicPr>
+                  <pic:blipFill rotWithShape="1">
+                    <a:blip r:embed="rId17"/>
+                    <a:srcRect l="943" r="1"/>
+                    <a:stretch/>
+                  </pic:blipFill>
+                  <pic:spPr bwMode="auto">
+                    <a:xfrm>
+                      <a:off x="0" y="0"/>
+                      <a:ext cx="1573693" cy="3208072"/>
+                    </a:xfrm>
+                    <a:prstGeom prst="rect">
+                      <a:avLst/>
+                    </a:prstGeom>
+                    <a:ln>
+                      <a:noFill/>
+                    </a:ln>
+                    <a:extLst>
+                      <a:ext uri="{53640926-AAD7-44D8-BBD7-CCE9431645EC}">
+                        <a14:shadowObscured xmlns:a14="http://schemas.microsoft.com/office/drawing/2010/main"/>
+                      </a:ext>
+                    </a:extLst>
+                  </pic:spPr>
+                </pic:pic>
+              </a:graphicData>
+            </a:graphic>
+          </wp:inline>
+        </w:drawing>
+      </w:r>
+    </w:p>
+    <w:p>
+      <w:pPr>
+        <w:rPr>
+          <w:lang w:eastAsia="en-US"/>
+        </w:rPr>
+      </w:pPr>
+      <w:r>
+        <w:rPr>
+          <w:lang w:eastAsia="en-US"/>
+        </w:rPr>
+        <w:t>6. Excertos de Código-Fonte</w:t>
+      </w:r>
+    </w:p>
+    <w:p>
+      <w:pPr>
+        <w:rPr>
+          <w:lang w:eastAsia="en-US"/>
+        </w:rPr>
+      </w:pPr>
+      <w:r>
+        <w:rPr>
+          <w:lang w:eastAsia="en-US"/>
+        </w:rPr>
+        <w:t xml:space="preserve">6.1 Implementação do </w:t>
+      </w:r>
+      <w:r>
+        <w:rPr>
+          <w:lang w:eastAsia="en-US"/>
+        </w:rPr>
+        <w:t>sistema de login</w:t>
+      </w:r>
+    </w:p>
+    <w:p>
+      <w:pPr>
+        <w:rPr>
+          <w:lang w:eastAsia="en-US"/>
+        </w:rPr>
+      </w:pPr>
+      <w:r>
+        <w:rPr>
+          <w:lang w:eastAsia="en-US"/>
+        </w:rPr>
+        <w:lastRenderedPageBreak/>
+        <w:drawing>
+          <wp:inline distT="0" distB="0" distL="0" distR="0" wp14:anchorId="3A134B8D" wp14:editId="4EFE7F10">
+            <wp:extent cx="5400040" cy="5939155"/>
+            <wp:effectExtent l="0" t="0" r="0" b="0"/>
+            <wp:docPr id="838351730" name="Imagem 1" descr="Uma imagem com texto, captura de ecrã, software&#10;&#10;Descrição gerada automaticamente"/>
+            <wp:cNvGraphicFramePr>
+              <a:graphicFrameLocks xmlns:a="http://schemas.openxmlformats.org/drawingml/2006/main" noChangeAspect="1"/>
+            </wp:cNvGraphicFramePr>
+            <a:graphic xmlns:a="http://schemas.openxmlformats.org/drawingml/2006/main">
+              <a:graphicData uri="http://schemas.openxmlformats.org/drawingml/2006/picture">
+                <pic:pic xmlns:pic="http://schemas.openxmlformats.org/drawingml/2006/picture">
+                  <pic:nvPicPr>
+                    <pic:cNvPr id="838351730" name="Imagem 1" descr="Uma imagem com texto, captura de ecrã, software&#10;&#10;Descrição gerada automaticamente"/>
+                    <pic:cNvPicPr/>
+                  </pic:nvPicPr>
+                  <pic:blipFill>
+                    <a:blip r:embed="rId18"/>
+                    <a:stretch>
+                      <a:fillRect/>
+                    </a:stretch>
+                  </pic:blipFill>
+                  <pic:spPr>
+                    <a:xfrm>
+                      <a:off x="0" y="0"/>
+                      <a:ext cx="5400040" cy="5939155"/>
+                    </a:xfrm>
+                    <a:prstGeom prst="rect">
+                      <a:avLst/>
+                    </a:prstGeom>
+                  </pic:spPr>
+                </pic:pic>
+              </a:graphicData>
+            </a:graphic>
+          </wp:inline>
+        </w:drawing>
+      </w:r>
+    </w:p>
+    <w:p>
+      <w:pPr>
+        <w:spacing w:before="0" w:after="200" w:line="276" w:lineRule="auto"/>
+        <w:jc w:val="left"/>
+        <w:rPr>
+          <w:lang w:eastAsia="en-US"/>
+        </w:rPr>
+      </w:pPr>
+      <w:r>
+        <w:rPr>
+          <w:lang w:eastAsia="en-US"/>
+        </w:rPr>
+        <w:br w:type="page"/>
+      </w:r>
+    </w:p>
+    <w:p>
+      <w:pPr>
+        <w:rPr>
+          <w:lang w:eastAsia="en-US"/>
+        </w:rPr>
+      </w:pPr>
+      <w:r>
+        <w:rPr>
+          <w:lang w:eastAsia="en-US"/>
+        </w:rPr>
+        <w:lastRenderedPageBreak/>
+        <w:t xml:space="preserve">6.2 Exemplo de </w:t>
+      </w:r>
+      <w:r>
+        <w:rPr>
+          <w:lang w:eastAsia="en-US"/>
+        </w:rPr>
+        <w:t>criação de um evento.</w:t>
+      </w:r>
+    </w:p>
+    <w:p>
+      <w:pPr>
+        <w:rPr>
+          <w:lang w:eastAsia="en-US"/>
+        </w:rPr>
+      </w:pPr>
+      <w:r>
+        <w:rPr>
+          <w:lang w:eastAsia="en-US"/>
+        </w:rPr>
+        <w:drawing>
+          <wp:inline distT="0" distB="0" distL="0" distR="0" wp14:anchorId="33ECE047" wp14:editId="22403F18">
+            <wp:extent cx="5400040" cy="4565650"/>
+            <wp:effectExtent l="0" t="0" r="0" b="0"/>
+            <wp:docPr id="955950478" name="Imagem 1" descr="Uma imagem com texto, captura de ecrã, software, Sistema operativo&#10;&#10;Descrição gerada automaticamente"/>
+            <wp:cNvGraphicFramePr>
+              <a:graphicFrameLocks xmlns:a="http://schemas.openxmlformats.org/drawingml/2006/main" noChangeAspect="1"/>
+            </wp:cNvGraphicFramePr>
+            <a:graphic xmlns:a="http://schemas.openxmlformats.org/drawingml/2006/main">
+              <a:graphicData uri="http://schemas.openxmlformats.org/drawingml/2006/picture">
+                <pic:pic xmlns:pic="http://schemas.openxmlformats.org/drawingml/2006/picture">
+                  <pic:nvPicPr>
+                    <pic:cNvPr id="955950478" name="Imagem 1" descr="Uma imagem com texto, captura de ecrã, software, Sistema operativo&#10;&#10;Descrição gerada automaticamente"/>
+                    <pic:cNvPicPr/>
+                  </pic:nvPicPr>
+                  <pic:blipFill>
+                    <a:blip r:embed="rId19"/>
+                    <a:stretch>
+                      <a:fillRect/>
+                    </a:stretch>
+                  </pic:blipFill>
+                  <pic:spPr>
+                    <a:xfrm>
+                      <a:off x="0" y="0"/>
+                      <a:ext cx="5400040" cy="4565650"/>
+                    </a:xfrm>
+                    <a:prstGeom prst="rect">
+                      <a:avLst/>
+                    </a:prstGeom>
+                  </pic:spPr>
+                </pic:pic>
+              </a:graphicData>
+            </a:graphic>
+          </wp:inline>
+        </w:drawing>
+      </w:r>
+    </w:p>
+    <w:p>
+      <w:pPr>
+        <w:spacing w:before="0" w:after="200" w:line="276" w:lineRule="auto"/>
+        <w:jc w:val="left"/>
+        <w:rPr>
+          <w:lang w:eastAsia="en-US"/>
+        </w:rPr>
+      </w:pPr>
+      <w:r>
+        <w:rPr>
+          <w:lang w:eastAsia="en-US"/>
+        </w:rPr>
+        <w:br w:type="page"/>
+      </w:r>
+    </w:p>
+    <w:p>
+      <w:pPr>
+        <w:rPr>
+          <w:lang w:eastAsia="en-US"/>
+        </w:rPr>
+      </w:pPr>
+      <w:r>
+        <w:rPr>
+          <w:lang w:eastAsia="en-US"/>
+        </w:rPr>
+        <w:lastRenderedPageBreak/>
+        <w:t>7</w:t>
+      </w:r>
+      <w:r>
+        <w:rPr>
+          <w:lang w:eastAsia="en-US"/>
+        </w:rPr>
+        <w:t>. Manual de Utilizador</w:t>
+      </w:r>
+    </w:p>
+    <w:p>
+      <w:pPr>
+        <w:rPr>
+          <w:lang w:eastAsia="en-US"/>
+        </w:rPr>
+      </w:pPr>
+      <w:r>
+        <w:rPr>
+          <w:lang w:eastAsia="en-US"/>
+        </w:rPr>
+        <w:t xml:space="preserve">7.1 </w:t>
+      </w:r>
+      <w:r>
+        <w:rPr>
+          <w:lang w:eastAsia="en-US"/>
+        </w:rPr>
+        <w:t>Introdução</w:t>
+      </w:r>
+    </w:p>
+    <w:p>
+      <w:pPr>
+        <w:ind w:firstLine="708"/>
+        <w:rPr>
+          <w:lang w:eastAsia="en-US"/>
+        </w:rPr>
+      </w:pPr>
+      <w:r>
+        <w:rPr>
+          <w:lang w:eastAsia="en-US"/>
+        </w:rPr>
+        <w:t xml:space="preserve">O Manual de Utilizador fornece instruções detalhadas sobre como utilizar a plataforma </w:t>
+      </w:r>
+      <w:r>
+        <w:rPr>
+          <w:lang w:eastAsia="en-US"/>
+        </w:rPr>
+        <w:t>Enduro</w:t>
+      </w:r>
+      <w:r>
+        <w:rPr>
+          <w:lang w:eastAsia="en-US"/>
+        </w:rPr>
+        <w:t>, desde a criação de uma conta até a organização de eventos.</w:t>
+      </w:r>
+    </w:p>
+    <w:p>
+      <w:pPr>
+        <w:rPr>
+          <w:lang w:eastAsia="en-US"/>
+        </w:rPr>
+      </w:pPr>
+    </w:p>
+    <w:p>
+      <w:pPr>
+        <w:rPr>
+          <w:lang w:eastAsia="en-US"/>
+        </w:rPr>
+      </w:pPr>
+      <w:r>
+        <w:rPr>
+          <w:lang w:eastAsia="en-US"/>
+        </w:rPr>
+        <w:t>7</w:t>
+      </w:r>
+      <w:r>
+        <w:rPr>
+          <w:lang w:eastAsia="en-US"/>
+        </w:rPr>
+        <w:t>.2 Criação de Conta</w:t>
+      </w:r>
+    </w:p>
+    <w:p>
+      <w:pPr>
+        <w:rPr>
+          <w:lang w:eastAsia="en-US"/>
+        </w:rPr>
+      </w:pPr>
+      <w:r>
+        <w:rPr>
+          <w:lang w:eastAsia="en-US"/>
+        </w:rPr>
+        <w:t>Para criar uma conta, siga os passos abaixo:</w:t>
+      </w:r>
+    </w:p>
+    <w:p>
+      <w:pPr>
+        <w:rPr>
+          <w:lang w:eastAsia="en-US"/>
+        </w:rPr>
+      </w:pPr>
+      <w:r>
+        <w:rPr>
+          <w:lang w:eastAsia="en-US"/>
+        </w:rPr>
+        <w:t xml:space="preserve">1. </w:t>
+      </w:r>
+      <w:proofErr w:type="spellStart"/>
+      <w:r>
+        <w:rPr>
+          <w:lang w:eastAsia="en-US"/>
+        </w:rPr>
+        <w:t>Acesse</w:t>
+      </w:r>
+      <w:proofErr w:type="spellEnd"/>
+      <w:r>
+        <w:rPr>
+          <w:lang w:eastAsia="en-US"/>
+        </w:rPr>
+        <w:t xml:space="preserve"> a página inicial e clique em "</w:t>
+      </w:r>
+      <w:proofErr w:type="spellStart"/>
+      <w:r>
+        <w:rPr>
+          <w:lang w:eastAsia="en-US"/>
+        </w:rPr>
+        <w:t>don’t</w:t>
+      </w:r>
+      <w:proofErr w:type="spellEnd"/>
+      <w:r>
+        <w:rPr>
+          <w:lang w:eastAsia="en-US"/>
+        </w:rPr>
+        <w:t xml:space="preserve"> </w:t>
+      </w:r>
+      <w:proofErr w:type="spellStart"/>
+      <w:r>
+        <w:rPr>
+          <w:lang w:eastAsia="en-US"/>
+        </w:rPr>
+        <w:t>have</w:t>
+      </w:r>
+      <w:proofErr w:type="spellEnd"/>
+      <w:r>
+        <w:rPr>
+          <w:lang w:eastAsia="en-US"/>
+        </w:rPr>
+        <w:t xml:space="preserve"> na </w:t>
+      </w:r>
+      <w:proofErr w:type="spellStart"/>
+      <w:r>
+        <w:rPr>
+          <w:lang w:eastAsia="en-US"/>
+        </w:rPr>
+        <w:t>account</w:t>
+      </w:r>
+      <w:proofErr w:type="spellEnd"/>
+      <w:r>
+        <w:rPr>
+          <w:lang w:eastAsia="en-US"/>
+        </w:rPr>
+        <w:t xml:space="preserve">? </w:t>
+      </w:r>
+      <w:proofErr w:type="spellStart"/>
+      <w:r>
+        <w:rPr>
+          <w:lang w:eastAsia="en-US"/>
+        </w:rPr>
+        <w:t>create</w:t>
+      </w:r>
+      <w:proofErr w:type="spellEnd"/>
+      <w:r>
+        <w:rPr>
+          <w:lang w:eastAsia="en-US"/>
+        </w:rPr>
+        <w:t xml:space="preserve"> </w:t>
+      </w:r>
+      <w:proofErr w:type="spellStart"/>
+      <w:r>
+        <w:rPr>
+          <w:lang w:eastAsia="en-US"/>
+        </w:rPr>
+        <w:t>one</w:t>
+      </w:r>
+      <w:proofErr w:type="spellEnd"/>
+      <w:r>
+        <w:rPr>
+          <w:lang w:eastAsia="en-US"/>
+        </w:rPr>
+        <w:t xml:space="preserve"> </w:t>
+      </w:r>
+      <w:proofErr w:type="spellStart"/>
+      <w:r>
+        <w:rPr>
+          <w:lang w:eastAsia="en-US"/>
+        </w:rPr>
+        <w:t>now</w:t>
+      </w:r>
+      <w:proofErr w:type="spellEnd"/>
+      <w:r>
+        <w:rPr>
+          <w:lang w:eastAsia="en-US"/>
+        </w:rPr>
+        <w:t>.</w:t>
+      </w:r>
+      <w:r>
+        <w:rPr>
+          <w:lang w:eastAsia="en-US"/>
+        </w:rPr>
+        <w:t>".</w:t>
+      </w:r>
+    </w:p>
+    <w:p>
+      <w:pPr>
+        <w:rPr>
+          <w:lang w:eastAsia="en-US"/>
+        </w:rPr>
+      </w:pPr>
+      <w:r>
+        <w:rPr>
+          <w:lang w:eastAsia="en-US"/>
+        </w:rPr>
+        <w:t>2. Preencha o formulário com seus dados pessoais.</w:t>
+      </w:r>
+    </w:p>
+    <w:p>
+      <w:pPr>
+        <w:rPr>
+          <w:lang w:eastAsia="en-US"/>
+        </w:rPr>
+      </w:pPr>
+      <w:r>
+        <w:rPr>
+          <w:lang w:eastAsia="en-US"/>
+        </w:rPr>
+        <w:t xml:space="preserve">3. Clique em "Enviar". </w:t>
+      </w:r>
+    </w:p>
+    <w:p>
+      <w:pPr>
+        <w:rPr>
+          <w:lang w:eastAsia="en-US"/>
+        </w:rPr>
+      </w:pPr>
+    </w:p>
+    <w:p>
+      <w:pPr>
+        <w:rPr>
+          <w:lang w:eastAsia="en-US"/>
+        </w:rPr>
+      </w:pPr>
+      <w:r>
+        <w:rPr>
+          <w:lang w:eastAsia="en-US"/>
+        </w:rPr>
+        <w:t>7</w:t>
+      </w:r>
+      <w:r>
+        <w:rPr>
+          <w:lang w:eastAsia="en-US"/>
+        </w:rPr>
+        <w:t>.3 Criação de Eventos</w:t>
+      </w:r>
+    </w:p>
+    <w:p>
+      <w:pPr>
+        <w:rPr>
+          <w:lang w:eastAsia="en-US"/>
+        </w:rPr>
+      </w:pPr>
+      <w:r>
+        <w:rPr>
+          <w:lang w:eastAsia="en-US"/>
+        </w:rPr>
+        <w:t>Para criar um evento, siga os passos abaixo:</w:t>
+      </w:r>
+    </w:p>
+    <w:p>
+      <w:pPr>
+        <w:rPr>
+          <w:lang w:eastAsia="en-US"/>
+        </w:rPr>
+      </w:pPr>
+      <w:r>
+        <w:rPr>
+          <w:lang w:eastAsia="en-US"/>
+        </w:rPr>
+        <w:t>1. Faça login na sua conta.</w:t>
+      </w:r>
+    </w:p>
+    <w:p>
+      <w:pPr>
+        <w:rPr>
+          <w:lang w:eastAsia="en-US"/>
+        </w:rPr>
+      </w:pPr>
+      <w:r>
+        <w:rPr>
+          <w:lang w:eastAsia="en-US"/>
+        </w:rPr>
+        <w:t xml:space="preserve">2. No painel de controle, clique </w:t>
+      </w:r>
+      <w:r>
+        <w:rPr>
+          <w:lang w:eastAsia="en-US"/>
+        </w:rPr>
+        <w:t>no sinal “+”</w:t>
+      </w:r>
+      <w:r>
+        <w:rPr>
+          <w:lang w:eastAsia="en-US"/>
+        </w:rPr>
+        <w:t>.</w:t>
+      </w:r>
+    </w:p>
+    <w:p>
+      <w:pPr>
+        <w:rPr>
+          <w:lang w:eastAsia="en-US"/>
+        </w:rPr>
+      </w:pPr>
+      <w:r>
+        <w:rPr>
+          <w:lang w:eastAsia="en-US"/>
+        </w:rPr>
+        <w:t>3. Preencha os detalhes do evento e clique em "Salvar".</w:t>
+      </w:r>
+    </w:p>
+    <w:p>
+      <w:pPr>
         <w:rPr>
           <w:rFonts w:asciiTheme="majorHAnsi" w:hAnsiTheme="majorHAnsi"/>
           <w:u w:val="single"/>
-        </w:rPr>
-        <w:t xml:space="preserve">se </w:t>
-      </w:r>
-      <w:r>
-        <w:rPr>
-          <w:rFonts w:asciiTheme="majorHAnsi" w:hAnsiTheme="majorHAnsi"/>
-          <w:u w:val="single"/>
-        </w:rPr>
-        <w:t>relevantes</w:t>
-      </w:r>
-      <w:r>
-        <w:rPr>
-          <w:rFonts w:asciiTheme="majorHAnsi" w:hAnsiTheme="majorHAnsi"/>
-        </w:rPr>
-        <w:t xml:space="preserve"> para a ilustração de algum aspeto</w:t>
-      </w:r>
-      <w:r>
-        <w:rPr>
-          <w:rFonts w:asciiTheme="majorHAnsi" w:hAnsiTheme="majorHAnsi"/>
-        </w:rPr>
-        <w:t>, ou outros.</w:t>
-      </w:r>
-    </w:p>
-    <w:p>
-      <w:pPr>
-        <w:rPr>
-          <w:rFonts w:asciiTheme="majorHAnsi" w:hAnsiTheme="majorHAnsi"/>
-        </w:rPr>
-      </w:pPr>
-      <w:r>
-        <w:rPr>
-          <w:rFonts w:asciiTheme="majorHAnsi" w:hAnsiTheme="majorHAnsi"/>
-        </w:rPr>
-        <w:t xml:space="preserve">Pode ainda ser complementado por um manual técnico, destinado a programadores ou integradores de sistemas, que </w:t>
-      </w:r>
-      <w:r>
-        <w:rPr>
-          <w:rFonts w:asciiTheme="majorHAnsi" w:hAnsiTheme="majorHAnsi"/>
-        </w:rPr>
-        <w:t>detalhe a estrutura da aplicação e procedimentos de instalação, por exemplo.</w:t>
-      </w:r>
-    </w:p>
-    <w:p>
-      <w:pPr>
-        <w:rPr>
-          <w:rFonts w:asciiTheme="majorHAnsi" w:hAnsiTheme="majorHAnsi"/>
-        </w:rPr>
-      </w:pPr>
-      <w:r>
-        <w:rPr>
-          <w:rFonts w:asciiTheme="majorHAnsi" w:hAnsiTheme="majorHAnsi"/>
-        </w:rPr>
-        <w:t>Se considerado necessário, pode ser complementado por um manual de utilizador.</w:t>
-      </w:r>
-      <w:r>
-        <w:rPr>
-          <w:rFonts w:asciiTheme="majorHAnsi" w:hAnsiTheme="majorHAnsi"/>
-        </w:rPr>
-        <w:t xml:space="preserve"> */</w:t>
-      </w:r>
-    </w:p>
-    <w:p>
-      <w:pPr>
-        <w:rPr>
-          <w:rFonts w:asciiTheme="majorHAnsi" w:hAnsiTheme="majorHAnsi"/>
-        </w:rPr>
-      </w:pPr>
-    </w:p>
-    <w:p>
-      <w:pPr>
-        <w:rPr>
-          <w:rFonts w:asciiTheme="majorHAnsi" w:hAnsiTheme="majorHAnsi"/>
         </w:rPr>
         <w:sectPr>
           <w:pgSz w:w="11906" w:h="16838"/>
@@ -1827,96 +3144,104 @@
     </w:p>
     <w:p>
       <w:pPr>
-        <w:rPr>
-          <w:rFonts w:asciiTheme="majorHAnsi" w:hAnsiTheme="majorHAnsi"/>
-        </w:rPr>
-      </w:pPr>
-      <w:r>
-        <w:rPr>
-          <w:rFonts w:asciiTheme="majorHAnsi" w:hAnsiTheme="majorHAnsi"/>
-        </w:rPr>
-        <w:t xml:space="preserve">/* </w:t>
-      </w:r>
-      <w:r>
-        <w:rPr>
-          <w:rFonts w:asciiTheme="majorHAnsi" w:hAnsiTheme="majorHAnsi"/>
-        </w:rPr>
-        <w:t xml:space="preserve">Balanço </w:t>
-      </w:r>
-      <w:r>
-        <w:rPr>
-          <w:rFonts w:asciiTheme="majorHAnsi" w:hAnsiTheme="majorHAnsi"/>
-        </w:rPr>
-        <w:t>final do projeto, dificuldades ou</w:t>
-      </w:r>
-      <w:r>
-        <w:rPr>
-          <w:rFonts w:asciiTheme="majorHAnsi" w:hAnsiTheme="majorHAnsi"/>
-        </w:rPr>
-        <w:t xml:space="preserve"> constrangimentos</w:t>
-      </w:r>
-      <w:r>
-        <w:rPr>
-          <w:rFonts w:asciiTheme="majorHAnsi" w:hAnsiTheme="majorHAnsi"/>
-        </w:rPr>
-        <w:t xml:space="preserve"> encontrados e respetivas soluções</w:t>
-      </w:r>
-      <w:r>
-        <w:rPr>
-          <w:rFonts w:asciiTheme="majorHAnsi" w:hAnsiTheme="majorHAnsi"/>
-        </w:rPr>
-        <w:t>.</w:t>
-      </w:r>
-    </w:p>
-    <w:p>
-      <w:pPr>
-        <w:rPr>
-          <w:rFonts w:asciiTheme="majorHAnsi" w:hAnsiTheme="majorHAnsi"/>
-        </w:rPr>
-      </w:pPr>
-      <w:r>
-        <w:rPr>
-          <w:rFonts w:asciiTheme="majorHAnsi" w:hAnsiTheme="majorHAnsi"/>
-        </w:rPr>
-        <w:t>Se for relevante, deverá apresentar qualquer t</w:t>
-      </w:r>
-      <w:r>
-        <w:rPr>
-          <w:rFonts w:asciiTheme="majorHAnsi" w:hAnsiTheme="majorHAnsi"/>
-        </w:rPr>
-        <w:t xml:space="preserve">rabalho </w:t>
-      </w:r>
-      <w:r>
-        <w:rPr>
-          <w:rFonts w:asciiTheme="majorHAnsi" w:hAnsiTheme="majorHAnsi"/>
-        </w:rPr>
-        <w:t>planeado para desenvolvimento futuro ou um plano de melhoramentos.</w:t>
-      </w:r>
-      <w:r>
-        <w:rPr>
-          <w:rFonts w:asciiTheme="majorHAnsi" w:hAnsiTheme="majorHAnsi"/>
-        </w:rPr>
-        <w:t xml:space="preserve"> */</w:t>
-      </w:r>
-    </w:p>
-    <w:p>
-      <w:pPr>
-        <w:rPr>
-          <w:rFonts w:asciiTheme="majorHAnsi" w:hAnsiTheme="majorHAnsi"/>
-        </w:rPr>
-      </w:pPr>
-    </w:p>
-    <w:p>
-      <w:pPr>
-        <w:rPr>
-          <w:rFonts w:asciiTheme="majorHAnsi" w:hAnsiTheme="majorHAnsi"/>
-        </w:rPr>
-        <w:sectPr>
-          <w:pgSz w:w="11906" w:h="16838"/>
-          <w:pgMar w:top="1417" w:right="1701" w:bottom="1417" w:left="1701" w:header="708" w:footer="708" w:gutter="0"/>
-          <w:cols w:space="708"/>
-          <w:docGrid w:linePitch="360"/>
-        </w:sectPr>
+        <w:ind w:firstLine="708"/>
+        <w:jc w:val="left"/>
+        <w:rPr>
+          <w:rFonts w:asciiTheme="majorHAnsi" w:hAnsiTheme="majorHAnsi"/>
+        </w:rPr>
+      </w:pPr>
+      <w:r>
+        <w:rPr>
+          <w:rFonts w:asciiTheme="majorHAnsi" w:hAnsiTheme="majorHAnsi"/>
+        </w:rPr>
+        <w:t>O projeto final em si, foi feito em 1 mês e meio</w:t>
+      </w:r>
+      <w:r>
+        <w:rPr>
+          <w:rFonts w:asciiTheme="majorHAnsi" w:hAnsiTheme="majorHAnsi"/>
+        </w:rPr>
+        <w:t xml:space="preserve">, pois não estava contente com o progresso do projeto anterior, então com este tempo limitado penso que a aplicação até ficou bastante boa, e todas as funcionalidades principais funcionam corretamente sem qualquer problema. </w:t>
+      </w:r>
+    </w:p>
+    <w:p>
+      <w:pPr>
+        <w:ind w:firstLine="708"/>
+        <w:jc w:val="left"/>
+        <w:rPr>
+          <w:rFonts w:asciiTheme="majorHAnsi" w:hAnsiTheme="majorHAnsi"/>
+        </w:rPr>
+      </w:pPr>
+      <w:r>
+        <w:rPr>
+          <w:rFonts w:asciiTheme="majorHAnsi" w:hAnsiTheme="majorHAnsi"/>
+        </w:rPr>
+        <w:t xml:space="preserve">Infelizmente a estrutura de dados é toda feita por </w:t>
+      </w:r>
+      <w:proofErr w:type="spellStart"/>
+      <w:r>
+        <w:rPr>
+          <w:rFonts w:asciiTheme="majorHAnsi" w:hAnsiTheme="majorHAnsi"/>
+        </w:rPr>
+        <w:t>firebase</w:t>
+      </w:r>
+      <w:proofErr w:type="spellEnd"/>
+      <w:r>
+        <w:rPr>
+          <w:rFonts w:asciiTheme="majorHAnsi" w:hAnsiTheme="majorHAnsi"/>
+        </w:rPr>
+        <w:t>, o que simplifica o desenvolvimento do projeto, mas no futuro, no futuro se quiser fazer melhoramentos à aplicação, pode limitar o desenvolvimento da mesma.</w:t>
+      </w:r>
+    </w:p>
+    <w:p>
+      <w:pPr>
+        <w:ind w:firstLine="708"/>
+        <w:jc w:val="left"/>
+        <w:rPr>
+          <w:rFonts w:asciiTheme="majorHAnsi" w:hAnsiTheme="majorHAnsi"/>
+        </w:rPr>
+      </w:pPr>
+      <w:r>
+        <w:rPr>
+          <w:rFonts w:asciiTheme="majorHAnsi" w:hAnsiTheme="majorHAnsi"/>
+        </w:rPr>
+        <w:t xml:space="preserve">A solução para este problema do </w:t>
+      </w:r>
+      <w:proofErr w:type="spellStart"/>
+      <w:r>
+        <w:rPr>
+          <w:rFonts w:asciiTheme="majorHAnsi" w:hAnsiTheme="majorHAnsi"/>
+        </w:rPr>
+        <w:t>firebase</w:t>
+      </w:r>
+      <w:proofErr w:type="spellEnd"/>
+      <w:r>
+        <w:rPr>
+          <w:rFonts w:asciiTheme="majorHAnsi" w:hAnsiTheme="majorHAnsi"/>
+        </w:rPr>
+        <w:t xml:space="preserve"> é modificar o código para uma base de dados </w:t>
+      </w:r>
+      <w:proofErr w:type="spellStart"/>
+      <w:r>
+        <w:rPr>
+          <w:rFonts w:asciiTheme="majorHAnsi" w:hAnsiTheme="majorHAnsi"/>
+        </w:rPr>
+        <w:t>MySQL</w:t>
+      </w:r>
+      <w:proofErr w:type="spellEnd"/>
+      <w:r>
+        <w:rPr>
+          <w:rFonts w:asciiTheme="majorHAnsi" w:hAnsiTheme="majorHAnsi"/>
+        </w:rPr>
+        <w:t>, tornando assim o código mais flexível, e não dependente das ferramentas da Google.</w:t>
+      </w:r>
+    </w:p>
+    <w:p>
+      <w:pPr>
+        <w:ind w:firstLine="708"/>
+        <w:jc w:val="left"/>
+        <w:rPr>
+          <w:rFonts w:asciiTheme="majorHAnsi" w:hAnsiTheme="majorHAnsi"/>
+        </w:rPr>
       </w:pPr>
     </w:p>
     <w:p>
@@ -1925,7 +3250,6 @@
       </w:pPr>
       <w:bookmarkStart w:id="7" w:name="_Toc105406493"/>
       <w:r>
-        <w:lastRenderedPageBreak/>
         <w:t xml:space="preserve">5 </w:t>
       </w:r>
       <w:r>
@@ -1946,33 +3270,28 @@
         <w:rPr>
           <w:rFonts w:asciiTheme="majorHAnsi" w:hAnsiTheme="majorHAnsi"/>
         </w:rPr>
-        <w:t xml:space="preserve">/* </w:t>
-      </w:r>
-      <w:r>
-        <w:rPr>
-          <w:rFonts w:asciiTheme="majorHAnsi" w:hAnsiTheme="majorHAnsi"/>
-        </w:rPr>
-        <w:t xml:space="preserve">Deve indicar todas as fontes de informação consultadas, quer sejam livros, artigos ou </w:t>
-      </w:r>
-      <w:r>
-        <w:rPr>
-          <w:rFonts w:asciiTheme="majorHAnsi" w:hAnsiTheme="majorHAnsi"/>
-          <w:i/>
-        </w:rPr>
-        <w:t>sites</w:t>
-      </w:r>
-      <w:r>
-        <w:rPr>
-          <w:rFonts w:asciiTheme="majorHAnsi" w:hAnsiTheme="majorHAnsi"/>
-        </w:rPr>
-        <w:t xml:space="preserve"> da internet.</w:t>
-      </w:r>
-      <w:r>
-        <w:rPr>
-          <w:rFonts w:asciiTheme="majorHAnsi" w:hAnsiTheme="majorHAnsi"/>
-        </w:rPr>
-        <w:t xml:space="preserve"> Para indicar um site deve incluir o título do site ou artigo primeiro, e só depois o respetivo URL. */</w:t>
-      </w:r>
+        <w:t>Firebase.com</w:t>
+      </w:r>
+    </w:p>
+    <w:p>
+      <w:pPr>
+        <w:rPr>
+          <w:rFonts w:asciiTheme="majorHAnsi" w:hAnsiTheme="majorHAnsi"/>
+        </w:rPr>
+      </w:pPr>
+      <w:r>
+        <w:rPr>
+          <w:rFonts w:asciiTheme="majorHAnsi" w:hAnsiTheme="majorHAnsi"/>
+        </w:rPr>
+        <w:t>ODS.pt</w:t>
+      </w:r>
+    </w:p>
+    <w:p>
+      <w:pPr>
+        <w:rPr>
+          <w:rFonts w:asciiTheme="majorHAnsi" w:hAnsiTheme="majorHAnsi"/>
+        </w:rPr>
+      </w:pPr>
     </w:p>
     <w:p>
       <w:pPr>
@@ -2008,50 +3327,237 @@
       </w:pPr>
       <w:r>
         <w:rPr>
-          <w:rFonts w:asciiTheme="majorHAnsi" w:hAnsiTheme="majorHAnsi"/>
-        </w:rPr>
-        <w:t xml:space="preserve">/* </w:t>
-      </w:r>
-      <w:r>
-        <w:rPr>
-          <w:rFonts w:asciiTheme="majorHAnsi" w:hAnsiTheme="majorHAnsi"/>
-        </w:rPr>
-        <w:t>Qualquer anexo considerado relevante.</w:t>
-      </w:r>
-    </w:p>
-    <w:p>
-      <w:pPr>
-        <w:rPr>
-          <w:rFonts w:asciiTheme="majorHAnsi" w:hAnsiTheme="majorHAnsi"/>
-        </w:rPr>
-      </w:pPr>
-      <w:r>
-        <w:rPr>
-          <w:rFonts w:asciiTheme="majorHAnsi" w:hAnsiTheme="majorHAnsi"/>
-        </w:rPr>
-        <w:t>NÃO é necessário anexar o código-fonte</w:t>
-      </w:r>
-      <w:r>
-        <w:rPr>
-          <w:rFonts w:asciiTheme="majorHAnsi" w:hAnsiTheme="majorHAnsi"/>
-        </w:rPr>
-        <w:t>, embora possa incluir alguns trechos se forem relevantes para a descrição técnica do projeto feita na secção 3.2</w:t>
-      </w:r>
-      <w:r>
-        <w:rPr>
-          <w:rFonts w:asciiTheme="majorHAnsi" w:hAnsiTheme="majorHAnsi"/>
-        </w:rPr>
-        <w:t>.</w:t>
-      </w:r>
-      <w:r>
-        <w:rPr>
-          <w:rFonts w:asciiTheme="majorHAnsi" w:hAnsiTheme="majorHAnsi"/>
-        </w:rPr>
-        <w:t xml:space="preserve"> */</w:t>
+          <w:noProof/>
+          <w:lang w:eastAsia="en-US"/>
+        </w:rPr>
+        <w:drawing>
+          <wp:inline distT="0" distB="0" distL="0" distR="0" wp14:anchorId="4C3BFDE9" wp14:editId="3488AD2F">
+            <wp:extent cx="1951355" cy="3851031"/>
+            <wp:effectExtent l="0" t="0" r="0" b="0"/>
+            <wp:docPr id="858223160" name="Imagem 1" descr="Uma imagem com texto, captura de ecrã, design&#10;&#10;Descrição gerada automaticamente"/>
+            <wp:cNvGraphicFramePr>
+              <a:graphicFrameLocks xmlns:a="http://schemas.openxmlformats.org/drawingml/2006/main" noChangeAspect="1"/>
+            </wp:cNvGraphicFramePr>
+            <a:graphic xmlns:a="http://schemas.openxmlformats.org/drawingml/2006/main">
+              <a:graphicData uri="http://schemas.openxmlformats.org/drawingml/2006/picture">
+                <pic:pic xmlns:pic="http://schemas.openxmlformats.org/drawingml/2006/picture">
+                  <pic:nvPicPr>
+                    <pic:cNvPr id="639023347" name="Imagem 1" descr="Uma imagem com texto, captura de ecrã, design&#10;&#10;Descrição gerada automaticamente"/>
+                    <pic:cNvPicPr/>
+                  </pic:nvPicPr>
+                  <pic:blipFill rotWithShape="1">
+                    <a:blip r:embed="rId15" cstate="print">
+                      <a:extLst>
+                        <a:ext uri="{28A0092B-C50C-407E-A947-70E740481C1C}">
+                          <a14:useLocalDpi xmlns:a14="http://schemas.microsoft.com/office/drawing/2010/main" val="0"/>
+                        </a:ext>
+                      </a:extLst>
+                    </a:blip>
+                    <a:srcRect b="2719"/>
+                    <a:stretch/>
+                  </pic:blipFill>
+                  <pic:spPr bwMode="auto">
+                    <a:xfrm>
+                      <a:off x="0" y="0"/>
+                      <a:ext cx="1995071" cy="3937305"/>
+                    </a:xfrm>
+                    <a:prstGeom prst="rect">
+                      <a:avLst/>
+                    </a:prstGeom>
+                    <a:ln>
+                      <a:noFill/>
+                    </a:ln>
+                    <a:extLst>
+                      <a:ext uri="{53640926-AAD7-44D8-BBD7-CCE9431645EC}">
+                        <a14:shadowObscured xmlns:a14="http://schemas.microsoft.com/office/drawing/2010/main"/>
+                      </a:ext>
+                    </a:extLst>
+                  </pic:spPr>
+                </pic:pic>
+              </a:graphicData>
+            </a:graphic>
+          </wp:inline>
+        </w:drawing>
+      </w:r>
+      <w:r>
+        <w:rPr>
+          <w:noProof/>
+          <w:lang w:eastAsia="en-US"/>
+        </w:rPr>
+        <w:drawing>
+          <wp:inline distT="0" distB="0" distL="0" distR="0" wp14:anchorId="23D5910F" wp14:editId="532AA758">
+            <wp:extent cx="1958967" cy="3974123"/>
+            <wp:effectExtent l="0" t="0" r="0" b="0"/>
+            <wp:docPr id="1591170232" name="Imagem 2" descr="Uma imagem com texto, eletrónica, captura de ecrã, Tipo de letra&#10;&#10;Descrição gerada automaticamente"/>
+            <wp:cNvGraphicFramePr>
+              <a:graphicFrameLocks xmlns:a="http://schemas.openxmlformats.org/drawingml/2006/main" noChangeAspect="1"/>
+            </wp:cNvGraphicFramePr>
+            <a:graphic xmlns:a="http://schemas.openxmlformats.org/drawingml/2006/main">
+              <a:graphicData uri="http://schemas.openxmlformats.org/drawingml/2006/picture">
+                <pic:pic xmlns:pic="http://schemas.openxmlformats.org/drawingml/2006/picture">
+                  <pic:nvPicPr>
+                    <pic:cNvPr id="1787687810" name="Imagem 2" descr="Uma imagem com texto, eletrónica, captura de ecrã, Tipo de letra&#10;&#10;Descrição gerada automaticamente"/>
+                    <pic:cNvPicPr/>
+                  </pic:nvPicPr>
+                  <pic:blipFill>
+                    <a:blip r:embed="rId16" cstate="print">
+                      <a:extLst>
+                        <a:ext uri="{28A0092B-C50C-407E-A947-70E740481C1C}">
+                          <a14:useLocalDpi xmlns:a14="http://schemas.microsoft.com/office/drawing/2010/main" val="0"/>
+                        </a:ext>
+                      </a:extLst>
+                    </a:blip>
+                    <a:stretch>
+                      <a:fillRect/>
+                    </a:stretch>
+                  </pic:blipFill>
+                  <pic:spPr>
+                    <a:xfrm>
+                      <a:off x="0" y="0"/>
+                      <a:ext cx="1964264" cy="3984868"/>
+                    </a:xfrm>
+                    <a:prstGeom prst="rect">
+                      <a:avLst/>
+                    </a:prstGeom>
+                  </pic:spPr>
+                </pic:pic>
+              </a:graphicData>
+            </a:graphic>
+          </wp:inline>
+        </w:drawing>
+      </w:r>
+      <w:r>
+        <w:rPr>
+          <w:lang w:eastAsia="en-US"/>
+        </w:rPr>
+        <w:drawing>
+          <wp:inline distT="0" distB="0" distL="0" distR="0" wp14:anchorId="34394674" wp14:editId="76BF2C71">
+            <wp:extent cx="1565031" cy="3190414"/>
+            <wp:effectExtent l="0" t="0" r="0" b="0"/>
+            <wp:docPr id="2050605176" name="Imagem 1" descr="Uma imagem com texto, captura de ecrã, multimédia, software&#10;&#10;Descrição gerada automaticamente"/>
+            <wp:cNvGraphicFramePr>
+              <a:graphicFrameLocks xmlns:a="http://schemas.openxmlformats.org/drawingml/2006/main" noChangeAspect="1"/>
+            </wp:cNvGraphicFramePr>
+            <a:graphic xmlns:a="http://schemas.openxmlformats.org/drawingml/2006/main">
+              <a:graphicData uri="http://schemas.openxmlformats.org/drawingml/2006/picture">
+                <pic:pic xmlns:pic="http://schemas.openxmlformats.org/drawingml/2006/picture">
+                  <pic:nvPicPr>
+                    <pic:cNvPr id="2050605176" name="Imagem 1" descr="Uma imagem com texto, captura de ecrã, multimédia, software&#10;&#10;Descrição gerada automaticamente"/>
+                    <pic:cNvPicPr/>
+                  </pic:nvPicPr>
+                  <pic:blipFill rotWithShape="1">
+                    <a:blip r:embed="rId17"/>
+                    <a:srcRect l="943" r="1"/>
+                    <a:stretch/>
+                  </pic:blipFill>
+                  <pic:spPr bwMode="auto">
+                    <a:xfrm>
+                      <a:off x="0" y="0"/>
+                      <a:ext cx="1573693" cy="3208072"/>
+                    </a:xfrm>
+                    <a:prstGeom prst="rect">
+                      <a:avLst/>
+                    </a:prstGeom>
+                    <a:ln>
+                      <a:noFill/>
+                    </a:ln>
+                    <a:extLst>
+                      <a:ext uri="{53640926-AAD7-44D8-BBD7-CCE9431645EC}">
+                        <a14:shadowObscured xmlns:a14="http://schemas.microsoft.com/office/drawing/2010/main"/>
+                      </a:ext>
+                    </a:extLst>
+                  </pic:spPr>
+                </pic:pic>
+              </a:graphicData>
+            </a:graphic>
+          </wp:inline>
+        </w:drawing>
+      </w:r>
+      <w:r>
+        <w:rPr>
+          <w:lang w:eastAsia="en-US"/>
+        </w:rPr>
+        <w:lastRenderedPageBreak/>
+        <w:drawing>
+          <wp:inline distT="0" distB="0" distL="0" distR="0" wp14:anchorId="24D0F863" wp14:editId="0697A22D">
+            <wp:extent cx="5400040" cy="4565650"/>
+            <wp:effectExtent l="0" t="0" r="0" b="0"/>
+            <wp:docPr id="952929917" name="Imagem 1" descr="Uma imagem com texto, captura de ecrã, software, Sistema operativo&#10;&#10;Descrição gerada automaticamente"/>
+            <wp:cNvGraphicFramePr>
+              <a:graphicFrameLocks xmlns:a="http://schemas.openxmlformats.org/drawingml/2006/main" noChangeAspect="1"/>
+            </wp:cNvGraphicFramePr>
+            <a:graphic xmlns:a="http://schemas.openxmlformats.org/drawingml/2006/main">
+              <a:graphicData uri="http://schemas.openxmlformats.org/drawingml/2006/picture">
+                <pic:pic xmlns:pic="http://schemas.openxmlformats.org/drawingml/2006/picture">
+                  <pic:nvPicPr>
+                    <pic:cNvPr id="955950478" name="Imagem 1" descr="Uma imagem com texto, captura de ecrã, software, Sistema operativo&#10;&#10;Descrição gerada automaticamente"/>
+                    <pic:cNvPicPr/>
+                  </pic:nvPicPr>
+                  <pic:blipFill>
+                    <a:blip r:embed="rId19"/>
+                    <a:stretch>
+                      <a:fillRect/>
+                    </a:stretch>
+                  </pic:blipFill>
+                  <pic:spPr>
+                    <a:xfrm>
+                      <a:off x="0" y="0"/>
+                      <a:ext cx="5400040" cy="4565650"/>
+                    </a:xfrm>
+                    <a:prstGeom prst="rect">
+                      <a:avLst/>
+                    </a:prstGeom>
+                  </pic:spPr>
+                </pic:pic>
+              </a:graphicData>
+            </a:graphic>
+          </wp:inline>
+        </w:drawing>
+      </w:r>
+      <w:r>
+        <w:rPr>
+          <w:lang w:eastAsia="en-US"/>
+        </w:rPr>
+        <w:lastRenderedPageBreak/>
+        <w:drawing>
+          <wp:inline distT="0" distB="0" distL="0" distR="0" wp14:anchorId="057CA63C" wp14:editId="108F1B4D">
+            <wp:extent cx="5400040" cy="5939155"/>
+            <wp:effectExtent l="0" t="0" r="0" b="0"/>
+            <wp:docPr id="1452854399" name="Imagem 1" descr="Uma imagem com texto, captura de ecrã, software&#10;&#10;Descrição gerada automaticamente"/>
+            <wp:cNvGraphicFramePr>
+              <a:graphicFrameLocks xmlns:a="http://schemas.openxmlformats.org/drawingml/2006/main" noChangeAspect="1"/>
+            </wp:cNvGraphicFramePr>
+            <a:graphic xmlns:a="http://schemas.openxmlformats.org/drawingml/2006/main">
+              <a:graphicData uri="http://schemas.openxmlformats.org/drawingml/2006/picture">
+                <pic:pic xmlns:pic="http://schemas.openxmlformats.org/drawingml/2006/picture">
+                  <pic:nvPicPr>
+                    <pic:cNvPr id="838351730" name="Imagem 1" descr="Uma imagem com texto, captura de ecrã, software&#10;&#10;Descrição gerada automaticamente"/>
+                    <pic:cNvPicPr/>
+                  </pic:nvPicPr>
+                  <pic:blipFill>
+                    <a:blip r:embed="rId18"/>
+                    <a:stretch>
+                      <a:fillRect/>
+                    </a:stretch>
+                  </pic:blipFill>
+                  <pic:spPr>
+                    <a:xfrm>
+                      <a:off x="0" y="0"/>
+                      <a:ext cx="5400040" cy="5939155"/>
+                    </a:xfrm>
+                    <a:prstGeom prst="rect">
+                      <a:avLst/>
+                    </a:prstGeom>
+                  </pic:spPr>
+                </pic:pic>
+              </a:graphicData>
+            </a:graphic>
+          </wp:inline>
+        </w:drawing>
       </w:r>
     </w:p>
     <w:sectPr>
-      <w:headerReference w:type="first" r:id="rId14"/>
+      <w:headerReference w:type="first" r:id="rId20"/>
       <w:pgSz w:w="11906" w:h="16838"/>
       <w:pgMar w:top="1417" w:right="1701" w:bottom="1417" w:left="1701" w:header="708" w:footer="708" w:gutter="0"/>
       <w:cols w:space="708"/>
@@ -2376,6 +3882,95 @@
 <file path=word/numbering.xml><?xml version="1.0" encoding="utf-8"?>
 <w:numbering xmlns:wpc="http://schemas.microsoft.com/office/word/2010/wordprocessingCanvas" xmlns:cx="http://schemas.microsoft.com/office/drawing/2014/chartex" xmlns:cx1="http://schemas.microsoft.com/office/drawing/2015/9/8/chartex" xmlns:cx2="http://schemas.microsoft.com/office/drawing/2015/10/21/chartex" xmlns:cx3="http://schemas.microsoft.com/office/drawing/2016/5/9/chartex" xmlns:cx4="http://schemas.microsoft.com/office/drawing/2016/5/10/chartex" xmlns:cx5="http://schemas.microsoft.com/office/drawing/2016/5/11/chartex" xmlns:cx6="http://schemas.microsoft.com/office/drawing/2016/5/12/chartex" xmlns:cx7="http://schemas.microsoft.com/office/drawing/2016/5/13/chartex" xmlns:cx8="http://schemas.microsoft.com/office/drawing/2016/5/14/chartex" xmlns:mc="http://schemas.openxmlformats.org/markup-compatibility/2006" xmlns:aink="http://schemas.microsoft.com/office/drawing/2016/ink" xmlns:am3d="http://schemas.microsoft.com/office/drawing/2017/model3d" xmlns:o="urn:schemas-microsoft-com:office:office" xmlns:oel="http://schemas.microsoft.com/office/2019/extlst" xmlns:r="http://schemas.openxmlformats.org/officeDocument/2006/relationships" xmlns:m="http://schemas.openxmlformats.org/officeDocument/2006/math" xmlns:v="urn:schemas-microsoft-com:vml" xmlns:wp14="http://schemas.microsoft.com/office/word/2010/wordprocessingDrawing" xmlns:wp="http://schemas.openxmlformats.org/drawingml/2006/wordprocessingDrawing" xmlns:w10="urn:schemas-microsoft-com:office:word" xmlns:w="http://schemas.openxmlformats.org/wordprocessingml/2006/main" xmlns:w14="http://schemas.microsoft.com/office/word/2010/wordml" xmlns:w15="http://schemas.microsoft.com/office/word/2012/wordml" xmlns:w16cex="http://schemas.microsoft.com/office/word/2018/wordml/cex" xmlns:w16cid="http://schemas.microsoft.com/office/word/2016/wordml/cid" xmlns:w16="http://schemas.microsoft.com/office/word/2018/wordml" xmlns:w16du="http://schemas.microsoft.com/office/word/2023/wordml/word16du" xmlns:w16sdtdh="http://schemas.microsoft.com/office/word/2020/wordml/sdtdatahash" xmlns:w16se="http://schemas.microsoft.com/office/word/2015/wordml/symex" xmlns:wpg="http://schemas.microsoft.com/office/word/2010/wordprocessingGroup" xmlns:wpi="http://schemas.microsoft.com/office/word/2010/wordprocessingInk" xmlns:wne="http://schemas.microsoft.com/office/word/2006/wordml" xmlns:wps="http://schemas.microsoft.com/office/word/2010/wordprocessingShape" mc:Ignorable="w14 w15 w16se w16cid w16 w16cex w16sdtdh w16du wp14">
   <w:abstractNum w:abstractNumId="0" w15:restartNumberingAfterBreak="0">
+    <w:nsid w:val="06C202F2"/>
+    <w:multiLevelType w:val="hybridMultilevel"/>
+    <w:tmpl w:val="95FA3544"/>
+    <w:lvl w:ilvl="0" w:tplc="FF203730">
+      <w:start w:val="1"/>
+      <w:numFmt w:val="decimal"/>
+      <w:lvlText w:val="%1."/>
+      <w:lvlJc w:val="left"/>
+      <w:pPr>
+        <w:ind w:left="1068" w:hanging="360"/>
+      </w:pPr>
+      <w:rPr>
+        <w:rFonts w:hint="default"/>
+      </w:rPr>
+    </w:lvl>
+    <w:lvl w:ilvl="1" w:tplc="08160019">
+      <w:start w:val="1"/>
+      <w:numFmt w:val="lowerLetter"/>
+      <w:lvlText w:val="%2."/>
+      <w:lvlJc w:val="left"/>
+      <w:pPr>
+        <w:ind w:left="1788" w:hanging="360"/>
+      </w:pPr>
+    </w:lvl>
+    <w:lvl w:ilvl="2" w:tplc="0816001B" w:tentative="1">
+      <w:start w:val="1"/>
+      <w:numFmt w:val="lowerRoman"/>
+      <w:lvlText w:val="%3."/>
+      <w:lvlJc w:val="right"/>
+      <w:pPr>
+        <w:ind w:left="2508" w:hanging="180"/>
+      </w:pPr>
+    </w:lvl>
+    <w:lvl w:ilvl="3" w:tplc="0816000F" w:tentative="1">
+      <w:start w:val="1"/>
+      <w:numFmt w:val="decimal"/>
+      <w:lvlText w:val="%4."/>
+      <w:lvlJc w:val="left"/>
+      <w:pPr>
+        <w:ind w:left="3228" w:hanging="360"/>
+      </w:pPr>
+    </w:lvl>
+    <w:lvl w:ilvl="4" w:tplc="08160019" w:tentative="1">
+      <w:start w:val="1"/>
+      <w:numFmt w:val="lowerLetter"/>
+      <w:lvlText w:val="%5."/>
+      <w:lvlJc w:val="left"/>
+      <w:pPr>
+        <w:ind w:left="3948" w:hanging="360"/>
+      </w:pPr>
+    </w:lvl>
+    <w:lvl w:ilvl="5" w:tplc="0816001B" w:tentative="1">
+      <w:start w:val="1"/>
+      <w:numFmt w:val="lowerRoman"/>
+      <w:lvlText w:val="%6."/>
+      <w:lvlJc w:val="right"/>
+      <w:pPr>
+        <w:ind w:left="4668" w:hanging="180"/>
+      </w:pPr>
+    </w:lvl>
+    <w:lvl w:ilvl="6" w:tplc="0816000F" w:tentative="1">
+      <w:start w:val="1"/>
+      <w:numFmt w:val="decimal"/>
+      <w:lvlText w:val="%7."/>
+      <w:lvlJc w:val="left"/>
+      <w:pPr>
+        <w:ind w:left="5388" w:hanging="360"/>
+      </w:pPr>
+    </w:lvl>
+    <w:lvl w:ilvl="7" w:tplc="08160019" w:tentative="1">
+      <w:start w:val="1"/>
+      <w:numFmt w:val="lowerLetter"/>
+      <w:lvlText w:val="%8."/>
+      <w:lvlJc w:val="left"/>
+      <w:pPr>
+        <w:ind w:left="6108" w:hanging="360"/>
+      </w:pPr>
+    </w:lvl>
+    <w:lvl w:ilvl="8" w:tplc="0816001B" w:tentative="1">
+      <w:start w:val="1"/>
+      <w:numFmt w:val="lowerRoman"/>
+      <w:lvlText w:val="%9."/>
+      <w:lvlJc w:val="right"/>
+      <w:pPr>
+        <w:ind w:left="6828" w:hanging="180"/>
+      </w:pPr>
+    </w:lvl>
+  </w:abstractNum>
+  <w:abstractNum w:abstractNumId="1" w15:restartNumberingAfterBreak="0">
     <w:nsid w:val="1568609D"/>
     <w:multiLevelType w:val="hybridMultilevel"/>
     <w:tmpl w:val="9D229F9C"/>
@@ -2489,7 +4084,7 @@
       </w:rPr>
     </w:lvl>
   </w:abstractNum>
-  <w:abstractNum w:abstractNumId="1" w15:restartNumberingAfterBreak="0">
+  <w:abstractNum w:abstractNumId="2" w15:restartNumberingAfterBreak="0">
     <w:nsid w:val="48EA71DF"/>
     <w:multiLevelType w:val="hybridMultilevel"/>
     <w:tmpl w:val="283E4A96"/>
@@ -2602,11 +4197,198 @@
       </w:rPr>
     </w:lvl>
   </w:abstractNum>
+  <w:abstractNum w:abstractNumId="3" w15:restartNumberingAfterBreak="0">
+    <w:nsid w:val="5E797F7B"/>
+    <w:multiLevelType w:val="hybridMultilevel"/>
+    <w:tmpl w:val="9B1C2EE6"/>
+    <w:lvl w:ilvl="0" w:tplc="0816000F">
+      <w:start w:val="1"/>
+      <w:numFmt w:val="decimal"/>
+      <w:lvlText w:val="%1."/>
+      <w:lvlJc w:val="left"/>
+      <w:pPr>
+        <w:ind w:left="720" w:hanging="360"/>
+      </w:pPr>
+      <w:rPr>
+        <w:rFonts w:hint="default"/>
+      </w:rPr>
+    </w:lvl>
+    <w:lvl w:ilvl="1" w:tplc="08160019" w:tentative="1">
+      <w:start w:val="1"/>
+      <w:numFmt w:val="lowerLetter"/>
+      <w:lvlText w:val="%2."/>
+      <w:lvlJc w:val="left"/>
+      <w:pPr>
+        <w:ind w:left="1440" w:hanging="360"/>
+      </w:pPr>
+    </w:lvl>
+    <w:lvl w:ilvl="2" w:tplc="0816001B" w:tentative="1">
+      <w:start w:val="1"/>
+      <w:numFmt w:val="lowerRoman"/>
+      <w:lvlText w:val="%3."/>
+      <w:lvlJc w:val="right"/>
+      <w:pPr>
+        <w:ind w:left="2160" w:hanging="180"/>
+      </w:pPr>
+    </w:lvl>
+    <w:lvl w:ilvl="3" w:tplc="0816000F" w:tentative="1">
+      <w:start w:val="1"/>
+      <w:numFmt w:val="decimal"/>
+      <w:lvlText w:val="%4."/>
+      <w:lvlJc w:val="left"/>
+      <w:pPr>
+        <w:ind w:left="2880" w:hanging="360"/>
+      </w:pPr>
+    </w:lvl>
+    <w:lvl w:ilvl="4" w:tplc="08160019" w:tentative="1">
+      <w:start w:val="1"/>
+      <w:numFmt w:val="lowerLetter"/>
+      <w:lvlText w:val="%5."/>
+      <w:lvlJc w:val="left"/>
+      <w:pPr>
+        <w:ind w:left="3600" w:hanging="360"/>
+      </w:pPr>
+    </w:lvl>
+    <w:lvl w:ilvl="5" w:tplc="0816001B" w:tentative="1">
+      <w:start w:val="1"/>
+      <w:numFmt w:val="lowerRoman"/>
+      <w:lvlText w:val="%6."/>
+      <w:lvlJc w:val="right"/>
+      <w:pPr>
+        <w:ind w:left="4320" w:hanging="180"/>
+      </w:pPr>
+    </w:lvl>
+    <w:lvl w:ilvl="6" w:tplc="0816000F" w:tentative="1">
+      <w:start w:val="1"/>
+      <w:numFmt w:val="decimal"/>
+      <w:lvlText w:val="%7."/>
+      <w:lvlJc w:val="left"/>
+      <w:pPr>
+        <w:ind w:left="5040" w:hanging="360"/>
+      </w:pPr>
+    </w:lvl>
+    <w:lvl w:ilvl="7" w:tplc="08160019" w:tentative="1">
+      <w:start w:val="1"/>
+      <w:numFmt w:val="lowerLetter"/>
+      <w:lvlText w:val="%8."/>
+      <w:lvlJc w:val="left"/>
+      <w:pPr>
+        <w:ind w:left="5760" w:hanging="360"/>
+      </w:pPr>
+    </w:lvl>
+    <w:lvl w:ilvl="8" w:tplc="0816001B" w:tentative="1">
+      <w:start w:val="1"/>
+      <w:numFmt w:val="lowerRoman"/>
+      <w:lvlText w:val="%9."/>
+      <w:lvlJc w:val="right"/>
+      <w:pPr>
+        <w:ind w:left="6480" w:hanging="180"/>
+      </w:pPr>
+    </w:lvl>
+  </w:abstractNum>
+  <w:abstractNum w:abstractNumId="4" w15:restartNumberingAfterBreak="0">
+    <w:nsid w:val="7B0B1B38"/>
+    <w:multiLevelType w:val="hybridMultilevel"/>
+    <w:tmpl w:val="D248D174"/>
+    <w:lvl w:ilvl="0" w:tplc="D728AF20">
+      <w:start w:val="1"/>
+      <w:numFmt w:val="decimal"/>
+      <w:lvlText w:val="%1."/>
+      <w:lvlJc w:val="left"/>
+      <w:pPr>
+        <w:ind w:left="1068" w:hanging="360"/>
+      </w:pPr>
+      <w:rPr>
+        <w:rFonts w:hint="default"/>
+      </w:rPr>
+    </w:lvl>
+    <w:lvl w:ilvl="1" w:tplc="08160019" w:tentative="1">
+      <w:start w:val="1"/>
+      <w:numFmt w:val="lowerLetter"/>
+      <w:lvlText w:val="%2."/>
+      <w:lvlJc w:val="left"/>
+      <w:pPr>
+        <w:ind w:left="1788" w:hanging="360"/>
+      </w:pPr>
+    </w:lvl>
+    <w:lvl w:ilvl="2" w:tplc="0816001B" w:tentative="1">
+      <w:start w:val="1"/>
+      <w:numFmt w:val="lowerRoman"/>
+      <w:lvlText w:val="%3."/>
+      <w:lvlJc w:val="right"/>
+      <w:pPr>
+        <w:ind w:left="2508" w:hanging="180"/>
+      </w:pPr>
+    </w:lvl>
+    <w:lvl w:ilvl="3" w:tplc="0816000F" w:tentative="1">
+      <w:start w:val="1"/>
+      <w:numFmt w:val="decimal"/>
+      <w:lvlText w:val="%4."/>
+      <w:lvlJc w:val="left"/>
+      <w:pPr>
+        <w:ind w:left="3228" w:hanging="360"/>
+      </w:pPr>
+    </w:lvl>
+    <w:lvl w:ilvl="4" w:tplc="08160019" w:tentative="1">
+      <w:start w:val="1"/>
+      <w:numFmt w:val="lowerLetter"/>
+      <w:lvlText w:val="%5."/>
+      <w:lvlJc w:val="left"/>
+      <w:pPr>
+        <w:ind w:left="3948" w:hanging="360"/>
+      </w:pPr>
+    </w:lvl>
+    <w:lvl w:ilvl="5" w:tplc="0816001B" w:tentative="1">
+      <w:start w:val="1"/>
+      <w:numFmt w:val="lowerRoman"/>
+      <w:lvlText w:val="%6."/>
+      <w:lvlJc w:val="right"/>
+      <w:pPr>
+        <w:ind w:left="4668" w:hanging="180"/>
+      </w:pPr>
+    </w:lvl>
+    <w:lvl w:ilvl="6" w:tplc="0816000F" w:tentative="1">
+      <w:start w:val="1"/>
+      <w:numFmt w:val="decimal"/>
+      <w:lvlText w:val="%7."/>
+      <w:lvlJc w:val="left"/>
+      <w:pPr>
+        <w:ind w:left="5388" w:hanging="360"/>
+      </w:pPr>
+    </w:lvl>
+    <w:lvl w:ilvl="7" w:tplc="08160019" w:tentative="1">
+      <w:start w:val="1"/>
+      <w:numFmt w:val="lowerLetter"/>
+      <w:lvlText w:val="%8."/>
+      <w:lvlJc w:val="left"/>
+      <w:pPr>
+        <w:ind w:left="6108" w:hanging="360"/>
+      </w:pPr>
+    </w:lvl>
+    <w:lvl w:ilvl="8" w:tplc="0816001B" w:tentative="1">
+      <w:start w:val="1"/>
+      <w:numFmt w:val="lowerRoman"/>
+      <w:lvlText w:val="%9."/>
+      <w:lvlJc w:val="right"/>
+      <w:pPr>
+        <w:ind w:left="6828" w:hanging="180"/>
+      </w:pPr>
+    </w:lvl>
+  </w:abstractNum>
   <w:num w:numId="1" w16cid:durableId="1908490414">
+    <w:abstractNumId w:val="1"/>
+  </w:num>
+  <w:num w:numId="2" w16cid:durableId="1800611550">
+    <w:abstractNumId w:val="2"/>
+  </w:num>
+  <w:num w:numId="3" w16cid:durableId="1291400581">
+    <w:abstractNumId w:val="4"/>
+  </w:num>
+  <w:num w:numId="4" w16cid:durableId="1407990353">
     <w:abstractNumId w:val="0"/>
   </w:num>
-  <w:num w:numId="2" w16cid:durableId="1800611550">
-    <w:abstractNumId w:val="1"/>
+  <w:num w:numId="5" w16cid:durableId="1196650955">
+    <w:abstractNumId w:val="3"/>
   </w:num>
 </w:numbering>
 </file>
@@ -3072,6 +4854,26 @@
       <w:lang w:eastAsia="en-US"/>
     </w:rPr>
   </w:style>
+  <w:style w:type="paragraph" w:styleId="Ttulo3">
+    <w:name w:val="heading 3"/>
+    <w:basedOn w:val="Normal"/>
+    <w:next w:val="Normal"/>
+    <w:link w:val="Ttulo3Carter"/>
+    <w:uiPriority w:val="9"/>
+    <w:unhideWhenUsed/>
+    <w:qFormat/>
+    <w:rsid w:val="000D5929"/>
+    <w:pPr>
+      <w:keepNext/>
+      <w:keepLines/>
+      <w:spacing w:before="40" w:after="0"/>
+      <w:outlineLvl w:val="2"/>
+    </w:pPr>
+    <w:rPr>
+      <w:rFonts w:asciiTheme="majorHAnsi" w:eastAsiaTheme="majorEastAsia" w:hAnsiTheme="majorHAnsi" w:cstheme="majorBidi"/>
+      <w:color w:val="243F60" w:themeColor="accent1" w:themeShade="7F"/>
+    </w:rPr>
+  </w:style>
   <w:style w:type="character" w:default="1" w:styleId="Tipodeletrapredefinidodopargrafo">
     <w:name w:val="Default Paragraph Font"/>
     <w:uiPriority w:val="1"/>
@@ -3475,6 +5277,20 @@
       <w:rFonts w:eastAsiaTheme="minorEastAsia"/>
       <w:color w:val="5A5A5A" w:themeColor="text1" w:themeTint="A5"/>
       <w:spacing w:val="15"/>
+      <w:lang w:eastAsia="pt-PT"/>
+    </w:rPr>
+  </w:style>
+  <w:style w:type="character" w:customStyle="1" w:styleId="Ttulo3Carter">
+    <w:name w:val="Título 3 Caráter"/>
+    <w:basedOn w:val="Tipodeletrapredefinidodopargrafo"/>
+    <w:link w:val="Ttulo3"/>
+    <w:uiPriority w:val="9"/>
+    <w:rsid w:val="000D5929"/>
+    <w:rPr>
+      <w:rFonts w:asciiTheme="majorHAnsi" w:eastAsiaTheme="majorEastAsia" w:hAnsiTheme="majorHAnsi" w:cstheme="majorBidi"/>
+      <w:color w:val="243F60" w:themeColor="accent1" w:themeShade="7F"/>
+      <w:sz w:val="24"/>
+      <w:szCs w:val="24"/>
       <w:lang w:eastAsia="pt-PT"/>
     </w:rPr>
   </w:style>

</xml_diff>